<commit_message>
aanpassingen interview en offerte
</commit_message>
<xml_diff>
--- a/Documentatie/Fase 1/Hernieuwde_opdracht.docx
+++ b/Documentatie/Fase 1/Hernieuwde_opdracht.docx
@@ -3784,6 +3784,7 @@
                               <w:dataBinding w:prefixMappings="xmlns:ns0='http://purl.org/dc/elements/1.1/' xmlns:ns1='http://schemas.openxmlformats.org/package/2006/metadata/core-properties' " w:xpath="/ns1:coreProperties[1]/ns0:creator[1]" w:storeItemID="{6C3C8BC8-F283-45AE-878A-BAB7291924A1}"/>
                               <w:text/>
                             </w:sdtPr>
+                            <w:sdtEndPr/>
                             <w:sdtContent>
                               <w:r>
                                 <w:rPr>
@@ -3838,6 +3839,7 @@
           <w:r>
             <w:rPr>
               <w:noProof/>
+              <w:lang w:eastAsia="nl-NL"/>
             </w:rPr>
             <mc:AlternateContent>
               <mc:Choice Requires="wps">
@@ -3930,6 +3932,7 @@
                                     <w:dataBinding w:prefixMappings="xmlns:ns0='http://purl.org/dc/elements/1.1/' xmlns:ns1='http://schemas.openxmlformats.org/package/2006/metadata/core-properties' " w:xpath="/ns1:coreProperties[1]/ns0:title[1]" w:storeItemID="{6C3C8BC8-F283-45AE-878A-BAB7291924A1}"/>
                                     <w:text/>
                                   </w:sdtPr>
+                                  <w:sdtEndPr/>
                                   <w:sdtContent>
                                     <w:r>
                                       <w:rPr>
@@ -4009,10 +4012,6 @@
               </mc:Choice>
               <mc:Fallback>
                 <w:pict>
-                  <v:shapetype id="_x0000_t202" coordsize="21600,21600" o:spt="202" path="m,l,21600r21600,l21600,xe">
-                    <v:stroke joinstyle="miter"/>
-                    <v:path gradientshapeok="t" o:connecttype="rect"/>
-                  </v:shapetype>
                   <v:shape id="Tekstvak 1" o:spid="_x0000_s1056" type="#_x0000_t202" style="position:absolute;margin-left:0;margin-top:0;width:323.25pt;height:84.25pt;z-index:251660288;visibility:visible;mso-wrap-style:square;mso-width-percent:0;mso-height-percent:0;mso-left-percent:420;mso-top-percent:175;mso-wrap-distance-left:9pt;mso-wrap-distance-top:0;mso-wrap-distance-right:9pt;mso-wrap-distance-bottom:0;mso-position-horizontal-relative:page;mso-position-vertical-relative:page;mso-width-percent:0;mso-height-percent:0;mso-left-percent:420;mso-top-percent:175;mso-width-relative:page;mso-height-relative:margin;v-text-anchor:top" o:gfxdata="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" filled="f" stroked="f" strokeweight=".5pt">
                     <v:textbox inset="0,0,0,0">
                       <w:txbxContent>
@@ -4039,6 +4038,7 @@
                               <w:dataBinding w:prefixMappings="xmlns:ns0='http://purl.org/dc/elements/1.1/' xmlns:ns1='http://schemas.openxmlformats.org/package/2006/metadata/core-properties' " w:xpath="/ns1:coreProperties[1]/ns0:title[1]" w:storeItemID="{6C3C8BC8-F283-45AE-878A-BAB7291924A1}"/>
                               <w:text/>
                             </w:sdtPr>
+                            <w:sdtEndPr/>
                             <w:sdtContent>
                               <w:r>
                                 <w:rPr>
@@ -4108,8 +4108,6 @@
             <w:br w:type="page"/>
           </w:r>
         </w:p>
-        <w:bookmarkStart w:id="0" w:name="_GoBack" w:displacedByCustomXml="next"/>
-        <w:bookmarkEnd w:id="0" w:displacedByCustomXml="next"/>
       </w:sdtContent>
     </w:sdt>
     <w:sdt>
@@ -4143,6 +4141,15 @@
           </w:r>
         </w:p>
         <w:p>
+          <w:pPr>
+            <w:pStyle w:val="TOC1"/>
+            <w:tabs>
+              <w:tab w:val="right" w:leader="dot" w:pos="9062"/>
+            </w:tabs>
+            <w:rPr>
+              <w:noProof/>
+            </w:rPr>
+          </w:pPr>
           <w:r>
             <w:fldChar w:fldCharType="begin"/>
           </w:r>
@@ -4152,15 +4159,201 @@
           <w:r>
             <w:fldChar w:fldCharType="separate"/>
           </w:r>
-          <w:r>
+          <w:hyperlink w:anchor="_Toc474995934" w:history="1">
+            <w:r>
+              <w:rPr>
+                <w:rStyle w:val="Hyperlink"/>
+                <w:noProof/>
+              </w:rPr>
+              <w:t>Samenvatting interview</w:t>
+            </w:r>
+            <w:r>
+              <w:rPr>
+                <w:noProof/>
+                <w:webHidden/>
+              </w:rPr>
+              <w:tab/>
+            </w:r>
+            <w:r>
+              <w:rPr>
+                <w:noProof/>
+                <w:webHidden/>
+              </w:rPr>
+              <w:fldChar w:fldCharType="begin"/>
+            </w:r>
+            <w:r>
+              <w:rPr>
+                <w:noProof/>
+                <w:webHidden/>
+              </w:rPr>
+              <w:instrText xml:space="preserve"> PAGEREF _Toc474995934 \h </w:instrText>
+            </w:r>
+            <w:r>
+              <w:rPr>
+                <w:noProof/>
+                <w:webHidden/>
+              </w:rPr>
+            </w:r>
+            <w:r>
+              <w:rPr>
+                <w:noProof/>
+                <w:webHidden/>
+              </w:rPr>
+              <w:fldChar w:fldCharType="separate"/>
+            </w:r>
+            <w:r>
+              <w:rPr>
+                <w:noProof/>
+                <w:webHidden/>
+              </w:rPr>
+              <w:t>2</w:t>
+            </w:r>
+            <w:r>
+              <w:rPr>
+                <w:noProof/>
+                <w:webHidden/>
+              </w:rPr>
+              <w:fldChar w:fldCharType="end"/>
+            </w:r>
+          </w:hyperlink>
+        </w:p>
+        <w:p>
+          <w:pPr>
+            <w:pStyle w:val="TOC2"/>
+            <w:tabs>
+              <w:tab w:val="right" w:leader="dot" w:pos="9062"/>
+            </w:tabs>
             <w:rPr>
-              <w:b/>
-              <w:bCs/>
               <w:noProof/>
-              <w:lang w:val="en-US"/>
             </w:rPr>
-            <w:t>No table of contents entries found.</w:t>
-          </w:r>
+          </w:pPr>
+          <w:hyperlink w:anchor="_Toc474995935" w:history="1">
+            <w:r>
+              <w:rPr>
+                <w:rStyle w:val="Hyperlink"/>
+                <w:noProof/>
+              </w:rPr>
+              <w:t>Functionaliteit</w:t>
+            </w:r>
+            <w:r>
+              <w:rPr>
+                <w:noProof/>
+                <w:webHidden/>
+              </w:rPr>
+              <w:tab/>
+            </w:r>
+            <w:r>
+              <w:rPr>
+                <w:noProof/>
+                <w:webHidden/>
+              </w:rPr>
+              <w:fldChar w:fldCharType="begin"/>
+            </w:r>
+            <w:r>
+              <w:rPr>
+                <w:noProof/>
+                <w:webHidden/>
+              </w:rPr>
+              <w:instrText xml:space="preserve"> PAGEREF _Toc474995935 \h </w:instrText>
+            </w:r>
+            <w:r>
+              <w:rPr>
+                <w:noProof/>
+                <w:webHidden/>
+              </w:rPr>
+            </w:r>
+            <w:r>
+              <w:rPr>
+                <w:noProof/>
+                <w:webHidden/>
+              </w:rPr>
+              <w:fldChar w:fldCharType="separate"/>
+            </w:r>
+            <w:r>
+              <w:rPr>
+                <w:noProof/>
+                <w:webHidden/>
+              </w:rPr>
+              <w:t>2</w:t>
+            </w:r>
+            <w:r>
+              <w:rPr>
+                <w:noProof/>
+                <w:webHidden/>
+              </w:rPr>
+              <w:fldChar w:fldCharType="end"/>
+            </w:r>
+          </w:hyperlink>
+        </w:p>
+        <w:p>
+          <w:pPr>
+            <w:pStyle w:val="TOC1"/>
+            <w:tabs>
+              <w:tab w:val="right" w:leader="dot" w:pos="9062"/>
+            </w:tabs>
+            <w:rPr>
+              <w:noProof/>
+            </w:rPr>
+          </w:pPr>
+          <w:hyperlink w:anchor="_Toc474995936" w:history="1">
+            <w:r>
+              <w:rPr>
+                <w:rStyle w:val="Hyperlink"/>
+                <w:noProof/>
+              </w:rPr>
+              <w:t>Reactie op het interview</w:t>
+            </w:r>
+            <w:r>
+              <w:rPr>
+                <w:noProof/>
+                <w:webHidden/>
+              </w:rPr>
+              <w:tab/>
+            </w:r>
+            <w:r>
+              <w:rPr>
+                <w:noProof/>
+                <w:webHidden/>
+              </w:rPr>
+              <w:fldChar w:fldCharType="begin"/>
+            </w:r>
+            <w:r>
+              <w:rPr>
+                <w:noProof/>
+                <w:webHidden/>
+              </w:rPr>
+              <w:instrText xml:space="preserve"> PAGEREF _Toc474995936 \h </w:instrText>
+            </w:r>
+            <w:r>
+              <w:rPr>
+                <w:noProof/>
+                <w:webHidden/>
+              </w:rPr>
+            </w:r>
+            <w:r>
+              <w:rPr>
+                <w:noProof/>
+                <w:webHidden/>
+              </w:rPr>
+              <w:fldChar w:fldCharType="separate"/>
+            </w:r>
+            <w:r>
+              <w:rPr>
+                <w:noProof/>
+                <w:webHidden/>
+              </w:rPr>
+              <w:t>2</w:t>
+            </w:r>
+            <w:r>
+              <w:rPr>
+                <w:noProof/>
+                <w:webHidden/>
+              </w:rPr>
+              <w:fldChar w:fldCharType="end"/>
+            </w:r>
+          </w:hyperlink>
+        </w:p>
+        <w:p>
           <w:r>
             <w:rPr>
               <w:b/>
@@ -4185,11 +4378,1097 @@
     </w:p>
     <w:p>
       <w:pPr>
+        <w:pStyle w:val="Heading1"/>
+      </w:pPr>
+      <w:bookmarkStart w:id="0" w:name="_Toc429984962"/>
+      <w:bookmarkStart w:id="1" w:name="_Toc474995934"/>
+      <w:r>
+        <w:lastRenderedPageBreak/>
+        <w:t>Samenvatting interview</w:t>
+      </w:r>
+      <w:bookmarkEnd w:id="0"/>
+      <w:bookmarkEnd w:id="1"/>
+    </w:p>
+    <w:tbl>
+      <w:tblPr>
+        <w:tblStyle w:val="GridTable4-Accent5"/>
+        <w:tblW w:w="0" w:type="auto"/>
+        <w:tblLook w:val="04A0" w:firstRow="1" w:lastRow="0" w:firstColumn="1" w:lastColumn="0" w:noHBand="0" w:noVBand="1"/>
+      </w:tblPr>
+      <w:tblGrid>
+        <w:gridCol w:w="4531"/>
+        <w:gridCol w:w="4531"/>
+      </w:tblGrid>
+      <w:tr>
+        <w:trPr>
+          <w:cnfStyle w:val="100000000000" w:firstRow="1" w:lastRow="0" w:firstColumn="0" w:lastColumn="0" w:oddVBand="0" w:evenVBand="0" w:oddHBand="0" w:evenHBand="0" w:firstRowFirstColumn="0" w:firstRowLastColumn="0" w:lastRowFirstColumn="0" w:lastRowLastColumn="0"/>
+        </w:trPr>
+        <w:tc>
+          <w:tcPr>
+            <w:cnfStyle w:val="001000000000" w:firstRow="0" w:lastRow="0" w:firstColumn="1" w:lastColumn="0" w:oddVBand="0" w:evenVBand="0" w:oddHBand="0" w:evenHBand="0" w:firstRowFirstColumn="0" w:firstRowLastColumn="0" w:lastRowFirstColumn="0" w:lastRowLastColumn="0"/>
+            <w:tcW w:w="9062" w:type="dxa"/>
+            <w:gridSpan w:val="2"/>
+          </w:tcPr>
+          <w:p>
+            <w:pPr>
+              <w:pStyle w:val="NoSpacing"/>
+              <w:jc w:val="center"/>
+            </w:pPr>
+            <w:r>
+              <w:t>Informatie</w:t>
+            </w:r>
+          </w:p>
+        </w:tc>
+      </w:tr>
+      <w:tr>
+        <w:trPr>
+          <w:cnfStyle w:val="000000100000" w:firstRow="0" w:lastRow="0" w:firstColumn="0" w:lastColumn="0" w:oddVBand="0" w:evenVBand="0" w:oddHBand="1" w:evenHBand="0" w:firstRowFirstColumn="0" w:firstRowLastColumn="0" w:lastRowFirstColumn="0" w:lastRowLastColumn="0"/>
+        </w:trPr>
+        <w:tc>
+          <w:tcPr>
+            <w:cnfStyle w:val="001000000000" w:firstRow="0" w:lastRow="0" w:firstColumn="1" w:lastColumn="0" w:oddVBand="0" w:evenVBand="0" w:oddHBand="0" w:evenHBand="0" w:firstRowFirstColumn="0" w:firstRowLastColumn="0" w:lastRowFirstColumn="0" w:lastRowLastColumn="0"/>
+            <w:tcW w:w="4531" w:type="dxa"/>
+          </w:tcPr>
+          <w:p>
+            <w:pPr>
+              <w:pStyle w:val="NoSpacing"/>
+            </w:pPr>
+            <w:r>
+              <w:t>Deelnemers</w:t>
+            </w:r>
+          </w:p>
+        </w:tc>
+        <w:tc>
+          <w:tcPr>
+            <w:tcW w:w="4531" w:type="dxa"/>
+          </w:tcPr>
+          <w:p>
+            <w:pPr>
+              <w:pStyle w:val="NoSpacing"/>
+              <w:cnfStyle w:val="000000100000" w:firstRow="0" w:lastRow="0" w:firstColumn="0" w:lastColumn="0" w:oddVBand="0" w:evenVBand="0" w:oddHBand="1" w:evenHBand="0" w:firstRowFirstColumn="0" w:firstRowLastColumn="0" w:lastRowFirstColumn="0" w:lastRowLastColumn="0"/>
+            </w:pPr>
+            <w:r>
+              <w:t>Patrick van Batenburg</w:t>
+            </w:r>
+          </w:p>
+          <w:p>
+            <w:pPr>
+              <w:pStyle w:val="NoSpacing"/>
+              <w:cnfStyle w:val="000000100000" w:firstRow="0" w:lastRow="0" w:firstColumn="0" w:lastColumn="0" w:oddVBand="0" w:evenVBand="0" w:oddHBand="1" w:evenHBand="0" w:firstRowFirstColumn="0" w:firstRowLastColumn="0" w:lastRowFirstColumn="0" w:lastRowLastColumn="0"/>
+            </w:pPr>
+            <w:r>
+              <w:t xml:space="preserve">Steven </w:t>
+            </w:r>
+            <w:proofErr w:type="spellStart"/>
+            <w:r>
+              <w:t>Logghe</w:t>
+            </w:r>
+            <w:proofErr w:type="spellEnd"/>
+          </w:p>
+        </w:tc>
+      </w:tr>
+      <w:tr>
+        <w:tc>
+          <w:tcPr>
+            <w:cnfStyle w:val="001000000000" w:firstRow="0" w:lastRow="0" w:firstColumn="1" w:lastColumn="0" w:oddVBand="0" w:evenVBand="0" w:oddHBand="0" w:evenHBand="0" w:firstRowFirstColumn="0" w:firstRowLastColumn="0" w:lastRowFirstColumn="0" w:lastRowLastColumn="0"/>
+            <w:tcW w:w="4531" w:type="dxa"/>
+          </w:tcPr>
+          <w:p>
+            <w:pPr>
+              <w:pStyle w:val="NoSpacing"/>
+            </w:pPr>
+            <w:r>
+              <w:t>Interviewde</w:t>
+            </w:r>
+          </w:p>
+        </w:tc>
+        <w:tc>
+          <w:tcPr>
+            <w:tcW w:w="4531" w:type="dxa"/>
+          </w:tcPr>
+          <w:p>
+            <w:pPr>
+              <w:pStyle w:val="NoSpacing"/>
+              <w:cnfStyle w:val="000000000000" w:firstRow="0" w:lastRow="0" w:firstColumn="0" w:lastColumn="0" w:oddVBand="0" w:evenVBand="0" w:oddHBand="0" w:evenHBand="0" w:firstRowFirstColumn="0" w:firstRowLastColumn="0" w:lastRowFirstColumn="0" w:lastRowLastColumn="0"/>
+            </w:pPr>
+            <w:r>
+              <w:t>Jessica van Batenburg</w:t>
+            </w:r>
+          </w:p>
+        </w:tc>
+      </w:tr>
+      <w:tr>
+        <w:trPr>
+          <w:cnfStyle w:val="000000100000" w:firstRow="0" w:lastRow="0" w:firstColumn="0" w:lastColumn="0" w:oddVBand="0" w:evenVBand="0" w:oddHBand="1" w:evenHBand="0" w:firstRowFirstColumn="0" w:firstRowLastColumn="0" w:lastRowFirstColumn="0" w:lastRowLastColumn="0"/>
+        </w:trPr>
+        <w:tc>
+          <w:tcPr>
+            <w:cnfStyle w:val="001000000000" w:firstRow="0" w:lastRow="0" w:firstColumn="1" w:lastColumn="0" w:oddVBand="0" w:evenVBand="0" w:oddHBand="0" w:evenHBand="0" w:firstRowFirstColumn="0" w:firstRowLastColumn="0" w:lastRowFirstColumn="0" w:lastRowLastColumn="0"/>
+            <w:tcW w:w="4531" w:type="dxa"/>
+          </w:tcPr>
+          <w:p>
+            <w:pPr>
+              <w:pStyle w:val="NoSpacing"/>
+            </w:pPr>
+            <w:r>
+              <w:t>Datum</w:t>
+            </w:r>
+          </w:p>
+        </w:tc>
+        <w:tc>
+          <w:tcPr>
+            <w:tcW w:w="4531" w:type="dxa"/>
+          </w:tcPr>
+          <w:p>
+            <w:pPr>
+              <w:pStyle w:val="NoSpacing"/>
+              <w:cnfStyle w:val="000000100000" w:firstRow="0" w:lastRow="0" w:firstColumn="0" w:lastColumn="0" w:oddVBand="0" w:evenVBand="0" w:oddHBand="1" w:evenHBand="0" w:firstRowFirstColumn="0" w:firstRowLastColumn="0" w:lastRowFirstColumn="0" w:lastRowLastColumn="0"/>
+            </w:pPr>
+            <w:r>
+              <w:t>15-02-2017</w:t>
+            </w:r>
+          </w:p>
+        </w:tc>
+      </w:tr>
+      <w:tr>
+        <w:tc>
+          <w:tcPr>
+            <w:cnfStyle w:val="001000000000" w:firstRow="0" w:lastRow="0" w:firstColumn="1" w:lastColumn="0" w:oddVBand="0" w:evenVBand="0" w:oddHBand="0" w:evenHBand="0" w:firstRowFirstColumn="0" w:firstRowLastColumn="0" w:lastRowFirstColumn="0" w:lastRowLastColumn="0"/>
+            <w:tcW w:w="4531" w:type="dxa"/>
+          </w:tcPr>
+          <w:p>
+            <w:pPr>
+              <w:pStyle w:val="NoSpacing"/>
+            </w:pPr>
+            <w:r>
+              <w:t>Tijd</w:t>
+            </w:r>
+          </w:p>
+        </w:tc>
+        <w:tc>
+          <w:tcPr>
+            <w:tcW w:w="4531" w:type="dxa"/>
+          </w:tcPr>
+          <w:p>
+            <w:pPr>
+              <w:pStyle w:val="NoSpacing"/>
+              <w:cnfStyle w:val="000000000000" w:firstRow="0" w:lastRow="0" w:firstColumn="0" w:lastColumn="0" w:oddVBand="0" w:evenVBand="0" w:oddHBand="0" w:evenHBand="0" w:firstRowFirstColumn="0" w:firstRowLastColumn="0" w:lastRowFirstColumn="0" w:lastRowLastColumn="0"/>
+            </w:pPr>
+            <w:bookmarkStart w:id="2" w:name="_GoBack"/>
+            <w:r>
+              <w:t>21:12 CET</w:t>
+            </w:r>
+            <w:bookmarkEnd w:id="2"/>
+          </w:p>
+        </w:tc>
+      </w:tr>
+      <w:tr>
+        <w:trPr>
+          <w:cnfStyle w:val="000000100000" w:firstRow="0" w:lastRow="0" w:firstColumn="0" w:lastColumn="0" w:oddVBand="0" w:evenVBand="0" w:oddHBand="1" w:evenHBand="0" w:firstRowFirstColumn="0" w:firstRowLastColumn="0" w:lastRowFirstColumn="0" w:lastRowLastColumn="0"/>
+        </w:trPr>
+        <w:tc>
+          <w:tcPr>
+            <w:cnfStyle w:val="001000000000" w:firstRow="0" w:lastRow="0" w:firstColumn="1" w:lastColumn="0" w:oddVBand="0" w:evenVBand="0" w:oddHBand="0" w:evenHBand="0" w:firstRowFirstColumn="0" w:firstRowLastColumn="0" w:lastRowFirstColumn="0" w:lastRowLastColumn="0"/>
+            <w:tcW w:w="4531" w:type="dxa"/>
+          </w:tcPr>
+          <w:p>
+            <w:pPr>
+              <w:pStyle w:val="NoSpacing"/>
+            </w:pPr>
+            <w:r>
+              <w:t>Locatie</w:t>
+            </w:r>
+          </w:p>
+        </w:tc>
+        <w:tc>
+          <w:tcPr>
+            <w:tcW w:w="4531" w:type="dxa"/>
+          </w:tcPr>
+          <w:p>
+            <w:pPr>
+              <w:pStyle w:val="NoSpacing"/>
+              <w:cnfStyle w:val="000000100000" w:firstRow="0" w:lastRow="0" w:firstColumn="0" w:lastColumn="0" w:oddVBand="0" w:evenVBand="0" w:oddHBand="1" w:evenHBand="0" w:firstRowFirstColumn="0" w:firstRowLastColumn="0" w:lastRowFirstColumn="0" w:lastRowLastColumn="0"/>
+            </w:pPr>
+            <w:proofErr w:type="spellStart"/>
+            <w:r>
+              <w:t>Munnikendijk</w:t>
+            </w:r>
+            <w:proofErr w:type="spellEnd"/>
+            <w:r>
+              <w:t xml:space="preserve"> 14 Sprundel</w:t>
+            </w:r>
+          </w:p>
+        </w:tc>
+      </w:tr>
+    </w:tbl>
+    <w:p>
+      <w:pPr>
         <w:pStyle w:val="NoSpacing"/>
       </w:pPr>
     </w:p>
+    <w:p>
+      <w:pPr>
+        <w:pStyle w:val="NoSpacing"/>
+      </w:pPr>
+    </w:p>
+    <w:p>
+      <w:pPr>
+        <w:pStyle w:val="Heading2"/>
+      </w:pPr>
+      <w:bookmarkStart w:id="3" w:name="_Toc462860221"/>
+      <w:bookmarkStart w:id="4" w:name="_Toc474995935"/>
+      <w:r>
+        <w:t>Functionaliteit</w:t>
+      </w:r>
+      <w:bookmarkEnd w:id="3"/>
+      <w:bookmarkEnd w:id="4"/>
+    </w:p>
+    <w:p>
+      <w:pPr>
+        <w:pStyle w:val="NoSpacing"/>
+      </w:pPr>
+      <w:r>
+        <w:t xml:space="preserve">De app zal een </w:t>
+      </w:r>
+      <w:r>
+        <w:t>tijdregistratiesysteem</w:t>
+      </w:r>
+      <w:r>
+        <w:t xml:space="preserve"> voor het bijhouden van werktijden</w:t>
+      </w:r>
+      <w:r>
+        <w:t xml:space="preserve"> en activiteiten</w:t>
+      </w:r>
+      <w:r>
+        <w:t>.</w:t>
+      </w:r>
+    </w:p>
+    <w:p>
+      <w:pPr>
+        <w:pStyle w:val="NoSpacing"/>
+      </w:pPr>
+      <w:r>
+        <w:t>De app moet de mogelijkheid bieden om een account te kunnen registreren en ermee kunnen inloggen. Inlog gegevens zullen standard onthouden worden en de gebruiker heeft zelf de mogelijkheid om uit te loggen.</w:t>
+      </w:r>
+      <w:r>
+        <w:t xml:space="preserve"> W</w:t>
+      </w:r>
+      <w:r>
+        <w:t>anneer het systeem langer dan 4 uur niet meer is gebruikt logt hij de gebruiker automatisch uit.</w:t>
+      </w:r>
+    </w:p>
+    <w:p>
+      <w:pPr>
+        <w:pStyle w:val="NoSpacing"/>
+      </w:pPr>
+    </w:p>
+    <w:tbl>
+      <w:tblPr>
+        <w:tblStyle w:val="GridTable4-Accent5"/>
+        <w:tblW w:w="0" w:type="auto"/>
+        <w:tblLook w:val="04A0" w:firstRow="1" w:lastRow="0" w:firstColumn="1" w:lastColumn="0" w:noHBand="0" w:noVBand="1"/>
+      </w:tblPr>
+      <w:tblGrid>
+        <w:gridCol w:w="2265"/>
+        <w:gridCol w:w="2265"/>
+        <w:gridCol w:w="2266"/>
+        <w:gridCol w:w="2266"/>
+      </w:tblGrid>
+      <w:tr>
+        <w:trPr>
+          <w:cnfStyle w:val="100000000000" w:firstRow="1" w:lastRow="0" w:firstColumn="0" w:lastColumn="0" w:oddVBand="0" w:evenVBand="0" w:oddHBand="0" w:evenHBand="0" w:firstRowFirstColumn="0" w:firstRowLastColumn="0" w:lastRowFirstColumn="0" w:lastRowLastColumn="0"/>
+        </w:trPr>
+        <w:tc>
+          <w:tcPr>
+            <w:cnfStyle w:val="001000000000" w:firstRow="0" w:lastRow="0" w:firstColumn="1" w:lastColumn="0" w:oddVBand="0" w:evenVBand="0" w:oddHBand="0" w:evenHBand="0" w:firstRowFirstColumn="0" w:firstRowLastColumn="0" w:lastRowFirstColumn="0" w:lastRowLastColumn="0"/>
+            <w:tcW w:w="2265" w:type="dxa"/>
+          </w:tcPr>
+          <w:p>
+            <w:pPr>
+              <w:pStyle w:val="NoSpacing"/>
+            </w:pPr>
+            <w:r>
+              <w:t>Must have</w:t>
+            </w:r>
+          </w:p>
+        </w:tc>
+        <w:tc>
+          <w:tcPr>
+            <w:tcW w:w="2265" w:type="dxa"/>
+          </w:tcPr>
+          <w:p>
+            <w:pPr>
+              <w:pStyle w:val="NoSpacing"/>
+              <w:cnfStyle w:val="100000000000" w:firstRow="1" w:lastRow="0" w:firstColumn="0" w:lastColumn="0" w:oddVBand="0" w:evenVBand="0" w:oddHBand="0" w:evenHBand="0" w:firstRowFirstColumn="0" w:firstRowLastColumn="0" w:lastRowFirstColumn="0" w:lastRowLastColumn="0"/>
+            </w:pPr>
+            <w:proofErr w:type="spellStart"/>
+            <w:r>
+              <w:t>Should</w:t>
+            </w:r>
+            <w:proofErr w:type="spellEnd"/>
+            <w:r>
+              <w:t xml:space="preserve"> have</w:t>
+            </w:r>
+          </w:p>
+        </w:tc>
+        <w:tc>
+          <w:tcPr>
+            <w:tcW w:w="2266" w:type="dxa"/>
+          </w:tcPr>
+          <w:p>
+            <w:pPr>
+              <w:pStyle w:val="NoSpacing"/>
+              <w:cnfStyle w:val="100000000000" w:firstRow="1" w:lastRow="0" w:firstColumn="0" w:lastColumn="0" w:oddVBand="0" w:evenVBand="0" w:oddHBand="0" w:evenHBand="0" w:firstRowFirstColumn="0" w:firstRowLastColumn="0" w:lastRowFirstColumn="0" w:lastRowLastColumn="0"/>
+            </w:pPr>
+            <w:proofErr w:type="spellStart"/>
+            <w:r>
+              <w:t>Could</w:t>
+            </w:r>
+            <w:proofErr w:type="spellEnd"/>
+            <w:r>
+              <w:t xml:space="preserve"> have</w:t>
+            </w:r>
+          </w:p>
+        </w:tc>
+        <w:tc>
+          <w:tcPr>
+            <w:tcW w:w="2266" w:type="dxa"/>
+          </w:tcPr>
+          <w:p>
+            <w:pPr>
+              <w:pStyle w:val="NoSpacing"/>
+              <w:cnfStyle w:val="100000000000" w:firstRow="1" w:lastRow="0" w:firstColumn="0" w:lastColumn="0" w:oddVBand="0" w:evenVBand="0" w:oddHBand="0" w:evenHBand="0" w:firstRowFirstColumn="0" w:firstRowLastColumn="0" w:lastRowFirstColumn="0" w:lastRowLastColumn="0"/>
+            </w:pPr>
+            <w:proofErr w:type="spellStart"/>
+            <w:r>
+              <w:t>Won’t</w:t>
+            </w:r>
+            <w:proofErr w:type="spellEnd"/>
+            <w:r>
+              <w:t xml:space="preserve"> have</w:t>
+            </w:r>
+          </w:p>
+        </w:tc>
+      </w:tr>
+      <w:tr>
+        <w:trPr>
+          <w:cnfStyle w:val="000000100000" w:firstRow="0" w:lastRow="0" w:firstColumn="0" w:lastColumn="0" w:oddVBand="0" w:evenVBand="0" w:oddHBand="1" w:evenHBand="0" w:firstRowFirstColumn="0" w:firstRowLastColumn="0" w:lastRowFirstColumn="0" w:lastRowLastColumn="0"/>
+        </w:trPr>
+        <w:tc>
+          <w:tcPr>
+            <w:cnfStyle w:val="001000000000" w:firstRow="0" w:lastRow="0" w:firstColumn="1" w:lastColumn="0" w:oddVBand="0" w:evenVBand="0" w:oddHBand="0" w:evenHBand="0" w:firstRowFirstColumn="0" w:firstRowLastColumn="0" w:lastRowFirstColumn="0" w:lastRowLastColumn="0"/>
+            <w:tcW w:w="2265" w:type="dxa"/>
+          </w:tcPr>
+          <w:p>
+            <w:pPr>
+              <w:pStyle w:val="NoSpacing"/>
+              <w:rPr>
+                <w:b w:val="0"/>
+              </w:rPr>
+            </w:pPr>
+            <w:r>
+              <w:rPr>
+                <w:b w:val="0"/>
+              </w:rPr>
+              <w:t>Registratiesysteem</w:t>
+            </w:r>
+          </w:p>
+        </w:tc>
+        <w:tc>
+          <w:tcPr>
+            <w:tcW w:w="2265" w:type="dxa"/>
+          </w:tcPr>
+          <w:p>
+            <w:pPr>
+              <w:pStyle w:val="NoSpacing"/>
+              <w:cnfStyle w:val="000000100000" w:firstRow="0" w:lastRow="0" w:firstColumn="0" w:lastColumn="0" w:oddVBand="0" w:evenVBand="0" w:oddHBand="1" w:evenHBand="0" w:firstRowFirstColumn="0" w:firstRowLastColumn="0" w:lastRowFirstColumn="0" w:lastRowLastColumn="0"/>
+            </w:pPr>
+          </w:p>
+        </w:tc>
+        <w:tc>
+          <w:tcPr>
+            <w:tcW w:w="2266" w:type="dxa"/>
+          </w:tcPr>
+          <w:p>
+            <w:pPr>
+              <w:pStyle w:val="NoSpacing"/>
+              <w:cnfStyle w:val="000000100000" w:firstRow="0" w:lastRow="0" w:firstColumn="0" w:lastColumn="0" w:oddVBand="0" w:evenVBand="0" w:oddHBand="1" w:evenHBand="0" w:firstRowFirstColumn="0" w:firstRowLastColumn="0" w:lastRowFirstColumn="0" w:lastRowLastColumn="0"/>
+            </w:pPr>
+          </w:p>
+        </w:tc>
+        <w:tc>
+          <w:tcPr>
+            <w:tcW w:w="2266" w:type="dxa"/>
+          </w:tcPr>
+          <w:p>
+            <w:pPr>
+              <w:pStyle w:val="NoSpacing"/>
+              <w:cnfStyle w:val="000000100000" w:firstRow="0" w:lastRow="0" w:firstColumn="0" w:lastColumn="0" w:oddVBand="0" w:evenVBand="0" w:oddHBand="1" w:evenHBand="0" w:firstRowFirstColumn="0" w:firstRowLastColumn="0" w:lastRowFirstColumn="0" w:lastRowLastColumn="0"/>
+            </w:pPr>
+          </w:p>
+        </w:tc>
+      </w:tr>
+      <w:tr>
+        <w:tc>
+          <w:tcPr>
+            <w:cnfStyle w:val="001000000000" w:firstRow="0" w:lastRow="0" w:firstColumn="1" w:lastColumn="0" w:oddVBand="0" w:evenVBand="0" w:oddHBand="0" w:evenHBand="0" w:firstRowFirstColumn="0" w:firstRowLastColumn="0" w:lastRowFirstColumn="0" w:lastRowLastColumn="0"/>
+            <w:tcW w:w="2265" w:type="dxa"/>
+          </w:tcPr>
+          <w:p>
+            <w:pPr>
+              <w:pStyle w:val="NoSpacing"/>
+              <w:rPr>
+                <w:b w:val="0"/>
+              </w:rPr>
+            </w:pPr>
+            <w:r>
+              <w:rPr>
+                <w:b w:val="0"/>
+              </w:rPr>
+              <w:t>Inlogsysteem</w:t>
+            </w:r>
+          </w:p>
+        </w:tc>
+        <w:tc>
+          <w:tcPr>
+            <w:tcW w:w="2265" w:type="dxa"/>
+          </w:tcPr>
+          <w:p>
+            <w:pPr>
+              <w:pStyle w:val="NoSpacing"/>
+              <w:cnfStyle w:val="000000000000" w:firstRow="0" w:lastRow="0" w:firstColumn="0" w:lastColumn="0" w:oddVBand="0" w:evenVBand="0" w:oddHBand="0" w:evenHBand="0" w:firstRowFirstColumn="0" w:firstRowLastColumn="0" w:lastRowFirstColumn="0" w:lastRowLastColumn="0"/>
+            </w:pPr>
+          </w:p>
+        </w:tc>
+        <w:tc>
+          <w:tcPr>
+            <w:tcW w:w="2266" w:type="dxa"/>
+          </w:tcPr>
+          <w:p>
+            <w:pPr>
+              <w:pStyle w:val="NoSpacing"/>
+              <w:cnfStyle w:val="000000000000" w:firstRow="0" w:lastRow="0" w:firstColumn="0" w:lastColumn="0" w:oddVBand="0" w:evenVBand="0" w:oddHBand="0" w:evenHBand="0" w:firstRowFirstColumn="0" w:firstRowLastColumn="0" w:lastRowFirstColumn="0" w:lastRowLastColumn="0"/>
+            </w:pPr>
+          </w:p>
+        </w:tc>
+        <w:tc>
+          <w:tcPr>
+            <w:tcW w:w="2266" w:type="dxa"/>
+          </w:tcPr>
+          <w:p>
+            <w:pPr>
+              <w:pStyle w:val="NoSpacing"/>
+              <w:cnfStyle w:val="000000000000" w:firstRow="0" w:lastRow="0" w:firstColumn="0" w:lastColumn="0" w:oddVBand="0" w:evenVBand="0" w:oddHBand="0" w:evenHBand="0" w:firstRowFirstColumn="0" w:firstRowLastColumn="0" w:lastRowFirstColumn="0" w:lastRowLastColumn="0"/>
+            </w:pPr>
+          </w:p>
+        </w:tc>
+      </w:tr>
+      <w:tr>
+        <w:trPr>
+          <w:cnfStyle w:val="000000100000" w:firstRow="0" w:lastRow="0" w:firstColumn="0" w:lastColumn="0" w:oddVBand="0" w:evenVBand="0" w:oddHBand="1" w:evenHBand="0" w:firstRowFirstColumn="0" w:firstRowLastColumn="0" w:lastRowFirstColumn="0" w:lastRowLastColumn="0"/>
+        </w:trPr>
+        <w:tc>
+          <w:tcPr>
+            <w:cnfStyle w:val="001000000000" w:firstRow="0" w:lastRow="0" w:firstColumn="1" w:lastColumn="0" w:oddVBand="0" w:evenVBand="0" w:oddHBand="0" w:evenHBand="0" w:firstRowFirstColumn="0" w:firstRowLastColumn="0" w:lastRowFirstColumn="0" w:lastRowLastColumn="0"/>
+            <w:tcW w:w="2265" w:type="dxa"/>
+          </w:tcPr>
+          <w:p>
+            <w:pPr>
+              <w:pStyle w:val="NoSpacing"/>
+              <w:rPr>
+                <w:b w:val="0"/>
+              </w:rPr>
+            </w:pPr>
+            <w:r>
+              <w:rPr>
+                <w:b w:val="0"/>
+              </w:rPr>
+              <w:t>Uitloggen</w:t>
+            </w:r>
+          </w:p>
+        </w:tc>
+        <w:tc>
+          <w:tcPr>
+            <w:tcW w:w="2265" w:type="dxa"/>
+          </w:tcPr>
+          <w:p>
+            <w:pPr>
+              <w:pStyle w:val="NoSpacing"/>
+              <w:cnfStyle w:val="000000100000" w:firstRow="0" w:lastRow="0" w:firstColumn="0" w:lastColumn="0" w:oddVBand="0" w:evenVBand="0" w:oddHBand="1" w:evenHBand="0" w:firstRowFirstColumn="0" w:firstRowLastColumn="0" w:lastRowFirstColumn="0" w:lastRowLastColumn="0"/>
+            </w:pPr>
+          </w:p>
+        </w:tc>
+        <w:tc>
+          <w:tcPr>
+            <w:tcW w:w="2266" w:type="dxa"/>
+          </w:tcPr>
+          <w:p>
+            <w:pPr>
+              <w:pStyle w:val="NoSpacing"/>
+              <w:cnfStyle w:val="000000100000" w:firstRow="0" w:lastRow="0" w:firstColumn="0" w:lastColumn="0" w:oddVBand="0" w:evenVBand="0" w:oddHBand="1" w:evenHBand="0" w:firstRowFirstColumn="0" w:firstRowLastColumn="0" w:lastRowFirstColumn="0" w:lastRowLastColumn="0"/>
+            </w:pPr>
+          </w:p>
+        </w:tc>
+        <w:tc>
+          <w:tcPr>
+            <w:tcW w:w="2266" w:type="dxa"/>
+          </w:tcPr>
+          <w:p>
+            <w:pPr>
+              <w:pStyle w:val="NoSpacing"/>
+              <w:cnfStyle w:val="000000100000" w:firstRow="0" w:lastRow="0" w:firstColumn="0" w:lastColumn="0" w:oddVBand="0" w:evenVBand="0" w:oddHBand="1" w:evenHBand="0" w:firstRowFirstColumn="0" w:firstRowLastColumn="0" w:lastRowFirstColumn="0" w:lastRowLastColumn="0"/>
+            </w:pPr>
+          </w:p>
+        </w:tc>
+      </w:tr>
+      <w:tr>
+        <w:tc>
+          <w:tcPr>
+            <w:cnfStyle w:val="001000000000" w:firstRow="0" w:lastRow="0" w:firstColumn="1" w:lastColumn="0" w:oddVBand="0" w:evenVBand="0" w:oddHBand="0" w:evenHBand="0" w:firstRowFirstColumn="0" w:firstRowLastColumn="0" w:lastRowFirstColumn="0" w:lastRowLastColumn="0"/>
+            <w:tcW w:w="2265" w:type="dxa"/>
+          </w:tcPr>
+          <w:p>
+            <w:pPr>
+              <w:pStyle w:val="NoSpacing"/>
+              <w:rPr>
+                <w:b w:val="0"/>
+              </w:rPr>
+            </w:pPr>
+            <w:r>
+              <w:rPr>
+                <w:b w:val="0"/>
+              </w:rPr>
+              <w:t>G</w:t>
+            </w:r>
+            <w:r>
+              <w:rPr>
+                <w:b w:val="0"/>
+              </w:rPr>
+              <w:t>ewerkte uren toevoegen</w:t>
+            </w:r>
+          </w:p>
+        </w:tc>
+        <w:tc>
+          <w:tcPr>
+            <w:tcW w:w="2265" w:type="dxa"/>
+          </w:tcPr>
+          <w:p>
+            <w:pPr>
+              <w:pStyle w:val="NoSpacing"/>
+              <w:cnfStyle w:val="000000000000" w:firstRow="0" w:lastRow="0" w:firstColumn="0" w:lastColumn="0" w:oddVBand="0" w:evenVBand="0" w:oddHBand="0" w:evenHBand="0" w:firstRowFirstColumn="0" w:firstRowLastColumn="0" w:lastRowFirstColumn="0" w:lastRowLastColumn="0"/>
+            </w:pPr>
+          </w:p>
+        </w:tc>
+        <w:tc>
+          <w:tcPr>
+            <w:tcW w:w="2266" w:type="dxa"/>
+          </w:tcPr>
+          <w:p>
+            <w:pPr>
+              <w:pStyle w:val="NoSpacing"/>
+              <w:cnfStyle w:val="000000000000" w:firstRow="0" w:lastRow="0" w:firstColumn="0" w:lastColumn="0" w:oddVBand="0" w:evenVBand="0" w:oddHBand="0" w:evenHBand="0" w:firstRowFirstColumn="0" w:firstRowLastColumn="0" w:lastRowFirstColumn="0" w:lastRowLastColumn="0"/>
+            </w:pPr>
+          </w:p>
+        </w:tc>
+        <w:tc>
+          <w:tcPr>
+            <w:tcW w:w="2266" w:type="dxa"/>
+          </w:tcPr>
+          <w:p>
+            <w:pPr>
+              <w:pStyle w:val="NoSpacing"/>
+              <w:cnfStyle w:val="000000000000" w:firstRow="0" w:lastRow="0" w:firstColumn="0" w:lastColumn="0" w:oddVBand="0" w:evenVBand="0" w:oddHBand="0" w:evenHBand="0" w:firstRowFirstColumn="0" w:firstRowLastColumn="0" w:lastRowFirstColumn="0" w:lastRowLastColumn="0"/>
+            </w:pPr>
+          </w:p>
+        </w:tc>
+      </w:tr>
+      <w:tr>
+        <w:trPr>
+          <w:cnfStyle w:val="000000100000" w:firstRow="0" w:lastRow="0" w:firstColumn="0" w:lastColumn="0" w:oddVBand="0" w:evenVBand="0" w:oddHBand="1" w:evenHBand="0" w:firstRowFirstColumn="0" w:firstRowLastColumn="0" w:lastRowFirstColumn="0" w:lastRowLastColumn="0"/>
+        </w:trPr>
+        <w:tc>
+          <w:tcPr>
+            <w:cnfStyle w:val="001000000000" w:firstRow="0" w:lastRow="0" w:firstColumn="1" w:lastColumn="0" w:oddVBand="0" w:evenVBand="0" w:oddHBand="0" w:evenHBand="0" w:firstRowFirstColumn="0" w:firstRowLastColumn="0" w:lastRowFirstColumn="0" w:lastRowLastColumn="0"/>
+            <w:tcW w:w="2265" w:type="dxa"/>
+          </w:tcPr>
+          <w:p>
+            <w:pPr>
+              <w:pStyle w:val="NoSpacing"/>
+              <w:rPr>
+                <w:b w:val="0"/>
+              </w:rPr>
+            </w:pPr>
+            <w:r>
+              <w:rPr>
+                <w:b w:val="0"/>
+              </w:rPr>
+              <w:t>Verplichte velden</w:t>
+            </w:r>
+          </w:p>
+        </w:tc>
+        <w:tc>
+          <w:tcPr>
+            <w:tcW w:w="2265" w:type="dxa"/>
+          </w:tcPr>
+          <w:p>
+            <w:pPr>
+              <w:pStyle w:val="NoSpacing"/>
+              <w:cnfStyle w:val="000000100000" w:firstRow="0" w:lastRow="0" w:firstColumn="0" w:lastColumn="0" w:oddVBand="0" w:evenVBand="0" w:oddHBand="1" w:evenHBand="0" w:firstRowFirstColumn="0" w:firstRowLastColumn="0" w:lastRowFirstColumn="0" w:lastRowLastColumn="0"/>
+            </w:pPr>
+          </w:p>
+        </w:tc>
+        <w:tc>
+          <w:tcPr>
+            <w:tcW w:w="2266" w:type="dxa"/>
+          </w:tcPr>
+          <w:p>
+            <w:pPr>
+              <w:pStyle w:val="NoSpacing"/>
+              <w:cnfStyle w:val="000000100000" w:firstRow="0" w:lastRow="0" w:firstColumn="0" w:lastColumn="0" w:oddVBand="0" w:evenVBand="0" w:oddHBand="1" w:evenHBand="0" w:firstRowFirstColumn="0" w:firstRowLastColumn="0" w:lastRowFirstColumn="0" w:lastRowLastColumn="0"/>
+            </w:pPr>
+          </w:p>
+        </w:tc>
+        <w:tc>
+          <w:tcPr>
+            <w:tcW w:w="2266" w:type="dxa"/>
+          </w:tcPr>
+          <w:p>
+            <w:pPr>
+              <w:pStyle w:val="NoSpacing"/>
+              <w:cnfStyle w:val="000000100000" w:firstRow="0" w:lastRow="0" w:firstColumn="0" w:lastColumn="0" w:oddVBand="0" w:evenVBand="0" w:oddHBand="1" w:evenHBand="0" w:firstRowFirstColumn="0" w:firstRowLastColumn="0" w:lastRowFirstColumn="0" w:lastRowLastColumn="0"/>
+            </w:pPr>
+          </w:p>
+        </w:tc>
+      </w:tr>
+      <w:tr>
+        <w:tc>
+          <w:tcPr>
+            <w:cnfStyle w:val="001000000000" w:firstRow="0" w:lastRow="0" w:firstColumn="1" w:lastColumn="0" w:oddVBand="0" w:evenVBand="0" w:oddHBand="0" w:evenHBand="0" w:firstRowFirstColumn="0" w:firstRowLastColumn="0" w:lastRowFirstColumn="0" w:lastRowLastColumn="0"/>
+            <w:tcW w:w="2265" w:type="dxa"/>
+          </w:tcPr>
+          <w:p>
+            <w:pPr>
+              <w:pStyle w:val="NoSpacing"/>
+              <w:rPr>
+                <w:b w:val="0"/>
+              </w:rPr>
+            </w:pPr>
+            <w:r>
+              <w:rPr>
+                <w:b w:val="0"/>
+              </w:rPr>
+              <w:t>Witte achtergrond</w:t>
+            </w:r>
+          </w:p>
+        </w:tc>
+        <w:tc>
+          <w:tcPr>
+            <w:tcW w:w="2265" w:type="dxa"/>
+          </w:tcPr>
+          <w:p>
+            <w:pPr>
+              <w:pStyle w:val="NoSpacing"/>
+              <w:cnfStyle w:val="000000000000" w:firstRow="0" w:lastRow="0" w:firstColumn="0" w:lastColumn="0" w:oddVBand="0" w:evenVBand="0" w:oddHBand="0" w:evenHBand="0" w:firstRowFirstColumn="0" w:firstRowLastColumn="0" w:lastRowFirstColumn="0" w:lastRowLastColumn="0"/>
+            </w:pPr>
+          </w:p>
+        </w:tc>
+        <w:tc>
+          <w:tcPr>
+            <w:tcW w:w="2266" w:type="dxa"/>
+          </w:tcPr>
+          <w:p>
+            <w:pPr>
+              <w:pStyle w:val="NoSpacing"/>
+              <w:cnfStyle w:val="000000000000" w:firstRow="0" w:lastRow="0" w:firstColumn="0" w:lastColumn="0" w:oddVBand="0" w:evenVBand="0" w:oddHBand="0" w:evenHBand="0" w:firstRowFirstColumn="0" w:firstRowLastColumn="0" w:lastRowFirstColumn="0" w:lastRowLastColumn="0"/>
+            </w:pPr>
+          </w:p>
+        </w:tc>
+        <w:tc>
+          <w:tcPr>
+            <w:tcW w:w="2266" w:type="dxa"/>
+          </w:tcPr>
+          <w:p>
+            <w:pPr>
+              <w:pStyle w:val="NoSpacing"/>
+              <w:cnfStyle w:val="000000000000" w:firstRow="0" w:lastRow="0" w:firstColumn="0" w:lastColumn="0" w:oddVBand="0" w:evenVBand="0" w:oddHBand="0" w:evenHBand="0" w:firstRowFirstColumn="0" w:firstRowLastColumn="0" w:lastRowFirstColumn="0" w:lastRowLastColumn="0"/>
+            </w:pPr>
+          </w:p>
+        </w:tc>
+      </w:tr>
+      <w:tr>
+        <w:trPr>
+          <w:cnfStyle w:val="000000100000" w:firstRow="0" w:lastRow="0" w:firstColumn="0" w:lastColumn="0" w:oddVBand="0" w:evenVBand="0" w:oddHBand="1" w:evenHBand="0" w:firstRowFirstColumn="0" w:firstRowLastColumn="0" w:lastRowFirstColumn="0" w:lastRowLastColumn="0"/>
+        </w:trPr>
+        <w:tc>
+          <w:tcPr>
+            <w:cnfStyle w:val="001000000000" w:firstRow="0" w:lastRow="0" w:firstColumn="1" w:lastColumn="0" w:oddVBand="0" w:evenVBand="0" w:oddHBand="0" w:evenHBand="0" w:firstRowFirstColumn="0" w:firstRowLastColumn="0" w:lastRowFirstColumn="0" w:lastRowLastColumn="0"/>
+            <w:tcW w:w="2265" w:type="dxa"/>
+          </w:tcPr>
+          <w:p>
+            <w:pPr>
+              <w:pStyle w:val="NoSpacing"/>
+              <w:rPr>
+                <w:b w:val="0"/>
+              </w:rPr>
+            </w:pPr>
+            <w:r>
+              <w:rPr>
+                <w:b w:val="0"/>
+              </w:rPr>
+              <w:t>Zwarte teksten</w:t>
+            </w:r>
+          </w:p>
+        </w:tc>
+        <w:tc>
+          <w:tcPr>
+            <w:tcW w:w="2265" w:type="dxa"/>
+          </w:tcPr>
+          <w:p>
+            <w:pPr>
+              <w:pStyle w:val="NoSpacing"/>
+              <w:cnfStyle w:val="000000100000" w:firstRow="0" w:lastRow="0" w:firstColumn="0" w:lastColumn="0" w:oddVBand="0" w:evenVBand="0" w:oddHBand="1" w:evenHBand="0" w:firstRowFirstColumn="0" w:firstRowLastColumn="0" w:lastRowFirstColumn="0" w:lastRowLastColumn="0"/>
+            </w:pPr>
+          </w:p>
+        </w:tc>
+        <w:tc>
+          <w:tcPr>
+            <w:tcW w:w="2266" w:type="dxa"/>
+          </w:tcPr>
+          <w:p>
+            <w:pPr>
+              <w:pStyle w:val="NoSpacing"/>
+              <w:cnfStyle w:val="000000100000" w:firstRow="0" w:lastRow="0" w:firstColumn="0" w:lastColumn="0" w:oddVBand="0" w:evenVBand="0" w:oddHBand="1" w:evenHBand="0" w:firstRowFirstColumn="0" w:firstRowLastColumn="0" w:lastRowFirstColumn="0" w:lastRowLastColumn="0"/>
+            </w:pPr>
+          </w:p>
+        </w:tc>
+        <w:tc>
+          <w:tcPr>
+            <w:tcW w:w="2266" w:type="dxa"/>
+          </w:tcPr>
+          <w:p>
+            <w:pPr>
+              <w:pStyle w:val="NoSpacing"/>
+              <w:cnfStyle w:val="000000100000" w:firstRow="0" w:lastRow="0" w:firstColumn="0" w:lastColumn="0" w:oddVBand="0" w:evenVBand="0" w:oddHBand="1" w:evenHBand="0" w:firstRowFirstColumn="0" w:firstRowLastColumn="0" w:lastRowFirstColumn="0" w:lastRowLastColumn="0"/>
+            </w:pPr>
+          </w:p>
+        </w:tc>
+      </w:tr>
+      <w:tr>
+        <w:tc>
+          <w:tcPr>
+            <w:cnfStyle w:val="001000000000" w:firstRow="0" w:lastRow="0" w:firstColumn="1" w:lastColumn="0" w:oddVBand="0" w:evenVBand="0" w:oddHBand="0" w:evenHBand="0" w:firstRowFirstColumn="0" w:firstRowLastColumn="0" w:lastRowFirstColumn="0" w:lastRowLastColumn="0"/>
+            <w:tcW w:w="2265" w:type="dxa"/>
+          </w:tcPr>
+          <w:p>
+            <w:pPr>
+              <w:pStyle w:val="NoSpacing"/>
+              <w:rPr>
+                <w:b w:val="0"/>
+              </w:rPr>
+            </w:pPr>
+            <w:r>
+              <w:rPr>
+                <w:b w:val="0"/>
+              </w:rPr>
+              <w:t>Blauwe vierkante knoppen met ronde randen en witte teksten</w:t>
+            </w:r>
+          </w:p>
+        </w:tc>
+        <w:tc>
+          <w:tcPr>
+            <w:tcW w:w="2265" w:type="dxa"/>
+          </w:tcPr>
+          <w:p>
+            <w:pPr>
+              <w:pStyle w:val="NoSpacing"/>
+              <w:cnfStyle w:val="000000000000" w:firstRow="0" w:lastRow="0" w:firstColumn="0" w:lastColumn="0" w:oddVBand="0" w:evenVBand="0" w:oddHBand="0" w:evenHBand="0" w:firstRowFirstColumn="0" w:firstRowLastColumn="0" w:lastRowFirstColumn="0" w:lastRowLastColumn="0"/>
+            </w:pPr>
+          </w:p>
+        </w:tc>
+        <w:tc>
+          <w:tcPr>
+            <w:tcW w:w="2266" w:type="dxa"/>
+          </w:tcPr>
+          <w:p>
+            <w:pPr>
+              <w:pStyle w:val="NoSpacing"/>
+              <w:cnfStyle w:val="000000000000" w:firstRow="0" w:lastRow="0" w:firstColumn="0" w:lastColumn="0" w:oddVBand="0" w:evenVBand="0" w:oddHBand="0" w:evenHBand="0" w:firstRowFirstColumn="0" w:firstRowLastColumn="0" w:lastRowFirstColumn="0" w:lastRowLastColumn="0"/>
+            </w:pPr>
+          </w:p>
+        </w:tc>
+        <w:tc>
+          <w:tcPr>
+            <w:tcW w:w="2266" w:type="dxa"/>
+          </w:tcPr>
+          <w:p>
+            <w:pPr>
+              <w:pStyle w:val="NoSpacing"/>
+              <w:cnfStyle w:val="000000000000" w:firstRow="0" w:lastRow="0" w:firstColumn="0" w:lastColumn="0" w:oddVBand="0" w:evenVBand="0" w:oddHBand="0" w:evenHBand="0" w:firstRowFirstColumn="0" w:firstRowLastColumn="0" w:lastRowFirstColumn="0" w:lastRowLastColumn="0"/>
+            </w:pPr>
+          </w:p>
+        </w:tc>
+      </w:tr>
+      <w:tr>
+        <w:trPr>
+          <w:cnfStyle w:val="000000100000" w:firstRow="0" w:lastRow="0" w:firstColumn="0" w:lastColumn="0" w:oddVBand="0" w:evenVBand="0" w:oddHBand="1" w:evenHBand="0" w:firstRowFirstColumn="0" w:firstRowLastColumn="0" w:lastRowFirstColumn="0" w:lastRowLastColumn="0"/>
+        </w:trPr>
+        <w:tc>
+          <w:tcPr>
+            <w:cnfStyle w:val="001000000000" w:firstRow="0" w:lastRow="0" w:firstColumn="1" w:lastColumn="0" w:oddVBand="0" w:evenVBand="0" w:oddHBand="0" w:evenHBand="0" w:firstRowFirstColumn="0" w:firstRowLastColumn="0" w:lastRowFirstColumn="0" w:lastRowLastColumn="0"/>
+            <w:tcW w:w="2265" w:type="dxa"/>
+          </w:tcPr>
+          <w:p>
+            <w:pPr>
+              <w:pStyle w:val="NoSpacing"/>
+              <w:rPr>
+                <w:b w:val="0"/>
+              </w:rPr>
+            </w:pPr>
+            <w:r>
+              <w:rPr>
+                <w:b w:val="0"/>
+              </w:rPr>
+              <w:t>Database gebruiken</w:t>
+            </w:r>
+          </w:p>
+        </w:tc>
+        <w:tc>
+          <w:tcPr>
+            <w:tcW w:w="2265" w:type="dxa"/>
+          </w:tcPr>
+          <w:p>
+            <w:pPr>
+              <w:pStyle w:val="NoSpacing"/>
+              <w:cnfStyle w:val="000000100000" w:firstRow="0" w:lastRow="0" w:firstColumn="0" w:lastColumn="0" w:oddVBand="0" w:evenVBand="0" w:oddHBand="1" w:evenHBand="0" w:firstRowFirstColumn="0" w:firstRowLastColumn="0" w:lastRowFirstColumn="0" w:lastRowLastColumn="0"/>
+            </w:pPr>
+          </w:p>
+        </w:tc>
+        <w:tc>
+          <w:tcPr>
+            <w:tcW w:w="2266" w:type="dxa"/>
+          </w:tcPr>
+          <w:p>
+            <w:pPr>
+              <w:pStyle w:val="NoSpacing"/>
+              <w:cnfStyle w:val="000000100000" w:firstRow="0" w:lastRow="0" w:firstColumn="0" w:lastColumn="0" w:oddVBand="0" w:evenVBand="0" w:oddHBand="1" w:evenHBand="0" w:firstRowFirstColumn="0" w:firstRowLastColumn="0" w:lastRowFirstColumn="0" w:lastRowLastColumn="0"/>
+            </w:pPr>
+          </w:p>
+        </w:tc>
+        <w:tc>
+          <w:tcPr>
+            <w:tcW w:w="2266" w:type="dxa"/>
+          </w:tcPr>
+          <w:p>
+            <w:pPr>
+              <w:pStyle w:val="NoSpacing"/>
+              <w:cnfStyle w:val="000000100000" w:firstRow="0" w:lastRow="0" w:firstColumn="0" w:lastColumn="0" w:oddVBand="0" w:evenVBand="0" w:oddHBand="1" w:evenHBand="0" w:firstRowFirstColumn="0" w:firstRowLastColumn="0" w:lastRowFirstColumn="0" w:lastRowLastColumn="0"/>
+            </w:pPr>
+          </w:p>
+        </w:tc>
+      </w:tr>
+      <w:tr>
+        <w:tc>
+          <w:tcPr>
+            <w:cnfStyle w:val="001000000000" w:firstRow="0" w:lastRow="0" w:firstColumn="1" w:lastColumn="0" w:oddVBand="0" w:evenVBand="0" w:oddHBand="0" w:evenHBand="0" w:firstRowFirstColumn="0" w:firstRowLastColumn="0" w:lastRowFirstColumn="0" w:lastRowLastColumn="0"/>
+            <w:tcW w:w="2265" w:type="dxa"/>
+          </w:tcPr>
+          <w:p>
+            <w:pPr>
+              <w:pStyle w:val="NoSpacing"/>
+              <w:rPr>
+                <w:b w:val="0"/>
+              </w:rPr>
+            </w:pPr>
+            <w:r>
+              <w:rPr>
+                <w:b w:val="0"/>
+              </w:rPr>
+              <w:t>Automatisch uitloggen</w:t>
+            </w:r>
+          </w:p>
+        </w:tc>
+        <w:tc>
+          <w:tcPr>
+            <w:tcW w:w="2265" w:type="dxa"/>
+          </w:tcPr>
+          <w:p>
+            <w:pPr>
+              <w:pStyle w:val="NoSpacing"/>
+              <w:cnfStyle w:val="000000000000" w:firstRow="0" w:lastRow="0" w:firstColumn="0" w:lastColumn="0" w:oddVBand="0" w:evenVBand="0" w:oddHBand="0" w:evenHBand="0" w:firstRowFirstColumn="0" w:firstRowLastColumn="0" w:lastRowFirstColumn="0" w:lastRowLastColumn="0"/>
+            </w:pPr>
+          </w:p>
+        </w:tc>
+        <w:tc>
+          <w:tcPr>
+            <w:tcW w:w="2266" w:type="dxa"/>
+          </w:tcPr>
+          <w:p>
+            <w:pPr>
+              <w:pStyle w:val="NoSpacing"/>
+              <w:cnfStyle w:val="000000000000" w:firstRow="0" w:lastRow="0" w:firstColumn="0" w:lastColumn="0" w:oddVBand="0" w:evenVBand="0" w:oddHBand="0" w:evenHBand="0" w:firstRowFirstColumn="0" w:firstRowLastColumn="0" w:lastRowFirstColumn="0" w:lastRowLastColumn="0"/>
+            </w:pPr>
+          </w:p>
+        </w:tc>
+        <w:tc>
+          <w:tcPr>
+            <w:tcW w:w="2266" w:type="dxa"/>
+          </w:tcPr>
+          <w:p>
+            <w:pPr>
+              <w:pStyle w:val="NoSpacing"/>
+              <w:cnfStyle w:val="000000000000" w:firstRow="0" w:lastRow="0" w:firstColumn="0" w:lastColumn="0" w:oddVBand="0" w:evenVBand="0" w:oddHBand="0" w:evenHBand="0" w:firstRowFirstColumn="0" w:firstRowLastColumn="0" w:lastRowFirstColumn="0" w:lastRowLastColumn="0"/>
+            </w:pPr>
+          </w:p>
+        </w:tc>
+      </w:tr>
+      <w:tr>
+        <w:trPr>
+          <w:cnfStyle w:val="000000100000" w:firstRow="0" w:lastRow="0" w:firstColumn="0" w:lastColumn="0" w:oddVBand="0" w:evenVBand="0" w:oddHBand="1" w:evenHBand="0" w:firstRowFirstColumn="0" w:firstRowLastColumn="0" w:lastRowFirstColumn="0" w:lastRowLastColumn="0"/>
+        </w:trPr>
+        <w:tc>
+          <w:tcPr>
+            <w:cnfStyle w:val="001000000000" w:firstRow="0" w:lastRow="0" w:firstColumn="1" w:lastColumn="0" w:oddVBand="0" w:evenVBand="0" w:oddHBand="0" w:evenHBand="0" w:firstRowFirstColumn="0" w:firstRowLastColumn="0" w:lastRowFirstColumn="0" w:lastRowLastColumn="0"/>
+            <w:tcW w:w="2265" w:type="dxa"/>
+          </w:tcPr>
+          <w:p>
+            <w:pPr>
+              <w:pStyle w:val="NoSpacing"/>
+              <w:rPr>
+                <w:b w:val="0"/>
+              </w:rPr>
+            </w:pPr>
+            <w:r>
+              <w:rPr>
+                <w:b w:val="0"/>
+              </w:rPr>
+              <w:t>Veld voor melding/opmerkingen</w:t>
+            </w:r>
+          </w:p>
+        </w:tc>
+        <w:tc>
+          <w:tcPr>
+            <w:tcW w:w="2265" w:type="dxa"/>
+          </w:tcPr>
+          <w:p>
+            <w:pPr>
+              <w:pStyle w:val="NoSpacing"/>
+              <w:cnfStyle w:val="000000100000" w:firstRow="0" w:lastRow="0" w:firstColumn="0" w:lastColumn="0" w:oddVBand="0" w:evenVBand="0" w:oddHBand="1" w:evenHBand="0" w:firstRowFirstColumn="0" w:firstRowLastColumn="0" w:lastRowFirstColumn="0" w:lastRowLastColumn="0"/>
+            </w:pPr>
+          </w:p>
+        </w:tc>
+        <w:tc>
+          <w:tcPr>
+            <w:tcW w:w="2266" w:type="dxa"/>
+          </w:tcPr>
+          <w:p>
+            <w:pPr>
+              <w:pStyle w:val="NoSpacing"/>
+              <w:cnfStyle w:val="000000100000" w:firstRow="0" w:lastRow="0" w:firstColumn="0" w:lastColumn="0" w:oddVBand="0" w:evenVBand="0" w:oddHBand="1" w:evenHBand="0" w:firstRowFirstColumn="0" w:firstRowLastColumn="0" w:lastRowFirstColumn="0" w:lastRowLastColumn="0"/>
+            </w:pPr>
+          </w:p>
+        </w:tc>
+        <w:tc>
+          <w:tcPr>
+            <w:tcW w:w="2266" w:type="dxa"/>
+          </w:tcPr>
+          <w:p>
+            <w:pPr>
+              <w:pStyle w:val="NoSpacing"/>
+              <w:cnfStyle w:val="000000100000" w:firstRow="0" w:lastRow="0" w:firstColumn="0" w:lastColumn="0" w:oddVBand="0" w:evenVBand="0" w:oddHBand="1" w:evenHBand="0" w:firstRowFirstColumn="0" w:firstRowLastColumn="0" w:lastRowFirstColumn="0" w:lastRowLastColumn="0"/>
+            </w:pPr>
+          </w:p>
+        </w:tc>
+      </w:tr>
+    </w:tbl>
+    <w:p>
+      <w:pPr>
+        <w:pStyle w:val="NoSpacing"/>
+      </w:pPr>
+    </w:p>
+    <w:p>
+      <w:pPr>
+        <w:pStyle w:val="NoSpacing"/>
+      </w:pPr>
+      <w:r>
+        <w:t xml:space="preserve">Nieuwe gewerkte uren toevoegen en de volgende verplichte velden invullen: </w:t>
+      </w:r>
+    </w:p>
+    <w:p>
+      <w:pPr>
+        <w:pStyle w:val="NoSpacing"/>
+        <w:numPr>
+          <w:ilvl w:val="0"/>
+          <w:numId w:val="2"/>
+        </w:numPr>
+      </w:pPr>
+      <w:r>
+        <w:t>Uren en minuten</w:t>
+      </w:r>
+    </w:p>
+    <w:p>
+      <w:pPr>
+        <w:pStyle w:val="NoSpacing"/>
+        <w:numPr>
+          <w:ilvl w:val="0"/>
+          <w:numId w:val="2"/>
+        </w:numPr>
+      </w:pPr>
+      <w:r>
+        <w:t>waar aan gewerkt</w:t>
+      </w:r>
+      <w:r>
+        <w:t>/product</w:t>
+      </w:r>
+    </w:p>
+    <w:p>
+      <w:pPr>
+        <w:pStyle w:val="NoSpacing"/>
+        <w:numPr>
+          <w:ilvl w:val="0"/>
+          <w:numId w:val="2"/>
+        </w:numPr>
+      </w:pPr>
+      <w:r>
+        <w:t>K</w:t>
+      </w:r>
+      <w:r>
+        <w:t xml:space="preserve">osten per uur </w:t>
+      </w:r>
+    </w:p>
+    <w:p>
+      <w:pPr>
+        <w:pStyle w:val="NoSpacing"/>
+        <w:numPr>
+          <w:ilvl w:val="0"/>
+          <w:numId w:val="2"/>
+        </w:numPr>
+      </w:pPr>
+      <w:r>
+        <w:t>Pauze in minuten</w:t>
+      </w:r>
+    </w:p>
+    <w:p>
+      <w:pPr>
+        <w:pStyle w:val="Heading1"/>
+      </w:pPr>
+      <w:bookmarkStart w:id="5" w:name="_Toc429984963"/>
+      <w:bookmarkStart w:id="6" w:name="_Toc474995936"/>
+      <w:r>
+        <w:t>Reactie op het interview</w:t>
+      </w:r>
+      <w:bookmarkEnd w:id="5"/>
+      <w:bookmarkEnd w:id="6"/>
+    </w:p>
+    <w:p>
+      <w:pPr>
+        <w:pStyle w:val="NoSpacing"/>
+      </w:pPr>
+      <w:r>
+        <w:t>Klant reageerde positief en had nog een kleine aanvulling. Samen zitten wij op een lijn van de ontwikkeling van het systeem.</w:t>
+      </w:r>
+    </w:p>
     <w:sectPr>
-      <w:footerReference w:type="default" r:id="rId7"/>
+      <w:footerReference w:type="default" r:id="rId8"/>
       <w:pgSz w:w="11906" w:h="16838"/>
       <w:pgMar w:top="1417" w:right="1417" w:bottom="1417" w:left="1417" w:header="708" w:footer="708" w:gutter="0"/>
       <w:pgNumType w:start="0"/>
@@ -4379,6 +5658,242 @@
     </w:p>
   </w:footnote>
 </w:footnotes>
+</file>
+
+<file path=word/numbering.xml><?xml version="1.0" encoding="utf-8"?>
+<w:numbering xmlns:wpc="http://schemas.microsoft.com/office/word/2010/wordprocessingCanvas" xmlns:mc="http://schemas.openxmlformats.org/markup-compatibility/2006" xmlns:o="urn:schemas-microsoft-com:office:office" xmlns:r="http://schemas.openxmlformats.org/officeDocument/2006/relationships" xmlns:m="http://schemas.openxmlformats.org/officeDocument/2006/math" xmlns:v="urn:schemas-microsoft-com:vml" xmlns:wp14="http://schemas.microsoft.com/office/word/2010/wordprocessingDrawing" xmlns:wp="http://schemas.openxmlformats.org/drawingml/2006/wordprocessingDrawing" xmlns:w10="urn:schemas-microsoft-com:office:word" xmlns:w="http://schemas.openxmlformats.org/wordprocessingml/2006/main" xmlns:w14="http://schemas.microsoft.com/office/word/2010/wordml" xmlns:w15="http://schemas.microsoft.com/office/word/2012/wordml" xmlns:wpg="http://schemas.microsoft.com/office/word/2010/wordprocessingGroup" xmlns:wpi="http://schemas.microsoft.com/office/word/2010/wordprocessingInk" xmlns:wne="http://schemas.microsoft.com/office/word/2006/wordml" xmlns:wps="http://schemas.microsoft.com/office/word/2010/wordprocessingShape" mc:Ignorable="w14 w15 wp14">
+  <w:abstractNum w:abstractNumId="0" w15:restartNumberingAfterBreak="0">
+    <w:nsid w:val="3CE84600"/>
+    <w:multiLevelType w:val="hybridMultilevel"/>
+    <w:tmpl w:val="5FC6BAFC"/>
+    <w:lvl w:ilvl="0" w:tplc="04130001">
+      <w:start w:val="1"/>
+      <w:numFmt w:val="bullet"/>
+      <w:lvlText w:val=""/>
+      <w:lvlJc w:val="left"/>
+      <w:pPr>
+        <w:ind w:left="720" w:hanging="360"/>
+      </w:pPr>
+      <w:rPr>
+        <w:rFonts w:ascii="Symbol" w:hAnsi="Symbol" w:hint="default"/>
+      </w:rPr>
+    </w:lvl>
+    <w:lvl w:ilvl="1" w:tplc="04130003" w:tentative="1">
+      <w:start w:val="1"/>
+      <w:numFmt w:val="bullet"/>
+      <w:lvlText w:val="o"/>
+      <w:lvlJc w:val="left"/>
+      <w:pPr>
+        <w:ind w:left="1440" w:hanging="360"/>
+      </w:pPr>
+      <w:rPr>
+        <w:rFonts w:ascii="Courier New" w:hAnsi="Courier New" w:cs="Courier New" w:hint="default"/>
+      </w:rPr>
+    </w:lvl>
+    <w:lvl w:ilvl="2" w:tplc="04130005" w:tentative="1">
+      <w:start w:val="1"/>
+      <w:numFmt w:val="bullet"/>
+      <w:lvlText w:val=""/>
+      <w:lvlJc w:val="left"/>
+      <w:pPr>
+        <w:ind w:left="2160" w:hanging="360"/>
+      </w:pPr>
+      <w:rPr>
+        <w:rFonts w:ascii="Wingdings" w:hAnsi="Wingdings" w:hint="default"/>
+      </w:rPr>
+    </w:lvl>
+    <w:lvl w:ilvl="3" w:tplc="04130001" w:tentative="1">
+      <w:start w:val="1"/>
+      <w:numFmt w:val="bullet"/>
+      <w:lvlText w:val=""/>
+      <w:lvlJc w:val="left"/>
+      <w:pPr>
+        <w:ind w:left="2880" w:hanging="360"/>
+      </w:pPr>
+      <w:rPr>
+        <w:rFonts w:ascii="Symbol" w:hAnsi="Symbol" w:hint="default"/>
+      </w:rPr>
+    </w:lvl>
+    <w:lvl w:ilvl="4" w:tplc="04130003" w:tentative="1">
+      <w:start w:val="1"/>
+      <w:numFmt w:val="bullet"/>
+      <w:lvlText w:val="o"/>
+      <w:lvlJc w:val="left"/>
+      <w:pPr>
+        <w:ind w:left="3600" w:hanging="360"/>
+      </w:pPr>
+      <w:rPr>
+        <w:rFonts w:ascii="Courier New" w:hAnsi="Courier New" w:cs="Courier New" w:hint="default"/>
+      </w:rPr>
+    </w:lvl>
+    <w:lvl w:ilvl="5" w:tplc="04130005" w:tentative="1">
+      <w:start w:val="1"/>
+      <w:numFmt w:val="bullet"/>
+      <w:lvlText w:val=""/>
+      <w:lvlJc w:val="left"/>
+      <w:pPr>
+        <w:ind w:left="4320" w:hanging="360"/>
+      </w:pPr>
+      <w:rPr>
+        <w:rFonts w:ascii="Wingdings" w:hAnsi="Wingdings" w:hint="default"/>
+      </w:rPr>
+    </w:lvl>
+    <w:lvl w:ilvl="6" w:tplc="04130001" w:tentative="1">
+      <w:start w:val="1"/>
+      <w:numFmt w:val="bullet"/>
+      <w:lvlText w:val=""/>
+      <w:lvlJc w:val="left"/>
+      <w:pPr>
+        <w:ind w:left="5040" w:hanging="360"/>
+      </w:pPr>
+      <w:rPr>
+        <w:rFonts w:ascii="Symbol" w:hAnsi="Symbol" w:hint="default"/>
+      </w:rPr>
+    </w:lvl>
+    <w:lvl w:ilvl="7" w:tplc="04130003" w:tentative="1">
+      <w:start w:val="1"/>
+      <w:numFmt w:val="bullet"/>
+      <w:lvlText w:val="o"/>
+      <w:lvlJc w:val="left"/>
+      <w:pPr>
+        <w:ind w:left="5760" w:hanging="360"/>
+      </w:pPr>
+      <w:rPr>
+        <w:rFonts w:ascii="Courier New" w:hAnsi="Courier New" w:cs="Courier New" w:hint="default"/>
+      </w:rPr>
+    </w:lvl>
+    <w:lvl w:ilvl="8" w:tplc="04130005" w:tentative="1">
+      <w:start w:val="1"/>
+      <w:numFmt w:val="bullet"/>
+      <w:lvlText w:val=""/>
+      <w:lvlJc w:val="left"/>
+      <w:pPr>
+        <w:ind w:left="6480" w:hanging="360"/>
+      </w:pPr>
+      <w:rPr>
+        <w:rFonts w:ascii="Wingdings" w:hAnsi="Wingdings" w:hint="default"/>
+      </w:rPr>
+    </w:lvl>
+  </w:abstractNum>
+  <w:abstractNum w:abstractNumId="1" w15:restartNumberingAfterBreak="0">
+    <w:nsid w:val="3F9F71A3"/>
+    <w:multiLevelType w:val="hybridMultilevel"/>
+    <w:tmpl w:val="72C68126"/>
+    <w:lvl w:ilvl="0" w:tplc="2BEC78B0">
+      <w:numFmt w:val="bullet"/>
+      <w:lvlText w:val="-"/>
+      <w:lvlJc w:val="left"/>
+      <w:pPr>
+        <w:ind w:left="720" w:hanging="360"/>
+      </w:pPr>
+      <w:rPr>
+        <w:rFonts w:ascii="Calibri" w:eastAsiaTheme="minorEastAsia" w:hAnsi="Calibri" w:cstheme="minorBidi" w:hint="default"/>
+      </w:rPr>
+    </w:lvl>
+    <w:lvl w:ilvl="1" w:tplc="04130003" w:tentative="1">
+      <w:start w:val="1"/>
+      <w:numFmt w:val="bullet"/>
+      <w:lvlText w:val="o"/>
+      <w:lvlJc w:val="left"/>
+      <w:pPr>
+        <w:ind w:left="1440" w:hanging="360"/>
+      </w:pPr>
+      <w:rPr>
+        <w:rFonts w:ascii="Courier New" w:hAnsi="Courier New" w:cs="Courier New" w:hint="default"/>
+      </w:rPr>
+    </w:lvl>
+    <w:lvl w:ilvl="2" w:tplc="04130005" w:tentative="1">
+      <w:start w:val="1"/>
+      <w:numFmt w:val="bullet"/>
+      <w:lvlText w:val=""/>
+      <w:lvlJc w:val="left"/>
+      <w:pPr>
+        <w:ind w:left="2160" w:hanging="360"/>
+      </w:pPr>
+      <w:rPr>
+        <w:rFonts w:ascii="Wingdings" w:hAnsi="Wingdings" w:hint="default"/>
+      </w:rPr>
+    </w:lvl>
+    <w:lvl w:ilvl="3" w:tplc="04130001" w:tentative="1">
+      <w:start w:val="1"/>
+      <w:numFmt w:val="bullet"/>
+      <w:lvlText w:val=""/>
+      <w:lvlJc w:val="left"/>
+      <w:pPr>
+        <w:ind w:left="2880" w:hanging="360"/>
+      </w:pPr>
+      <w:rPr>
+        <w:rFonts w:ascii="Symbol" w:hAnsi="Symbol" w:hint="default"/>
+      </w:rPr>
+    </w:lvl>
+    <w:lvl w:ilvl="4" w:tplc="04130003" w:tentative="1">
+      <w:start w:val="1"/>
+      <w:numFmt w:val="bullet"/>
+      <w:lvlText w:val="o"/>
+      <w:lvlJc w:val="left"/>
+      <w:pPr>
+        <w:ind w:left="3600" w:hanging="360"/>
+      </w:pPr>
+      <w:rPr>
+        <w:rFonts w:ascii="Courier New" w:hAnsi="Courier New" w:cs="Courier New" w:hint="default"/>
+      </w:rPr>
+    </w:lvl>
+    <w:lvl w:ilvl="5" w:tplc="04130005" w:tentative="1">
+      <w:start w:val="1"/>
+      <w:numFmt w:val="bullet"/>
+      <w:lvlText w:val=""/>
+      <w:lvlJc w:val="left"/>
+      <w:pPr>
+        <w:ind w:left="4320" w:hanging="360"/>
+      </w:pPr>
+      <w:rPr>
+        <w:rFonts w:ascii="Wingdings" w:hAnsi="Wingdings" w:hint="default"/>
+      </w:rPr>
+    </w:lvl>
+    <w:lvl w:ilvl="6" w:tplc="04130001" w:tentative="1">
+      <w:start w:val="1"/>
+      <w:numFmt w:val="bullet"/>
+      <w:lvlText w:val=""/>
+      <w:lvlJc w:val="left"/>
+      <w:pPr>
+        <w:ind w:left="5040" w:hanging="360"/>
+      </w:pPr>
+      <w:rPr>
+        <w:rFonts w:ascii="Symbol" w:hAnsi="Symbol" w:hint="default"/>
+      </w:rPr>
+    </w:lvl>
+    <w:lvl w:ilvl="7" w:tplc="04130003" w:tentative="1">
+      <w:start w:val="1"/>
+      <w:numFmt w:val="bullet"/>
+      <w:lvlText w:val="o"/>
+      <w:lvlJc w:val="left"/>
+      <w:pPr>
+        <w:ind w:left="5760" w:hanging="360"/>
+      </w:pPr>
+      <w:rPr>
+        <w:rFonts w:ascii="Courier New" w:hAnsi="Courier New" w:cs="Courier New" w:hint="default"/>
+      </w:rPr>
+    </w:lvl>
+    <w:lvl w:ilvl="8" w:tplc="04130005" w:tentative="1">
+      <w:start w:val="1"/>
+      <w:numFmt w:val="bullet"/>
+      <w:lvlText w:val=""/>
+      <w:lvlJc w:val="left"/>
+      <w:pPr>
+        <w:ind w:left="6480" w:hanging="360"/>
+      </w:pPr>
+      <w:rPr>
+        <w:rFonts w:ascii="Wingdings" w:hAnsi="Wingdings" w:hint="default"/>
+      </w:rPr>
+    </w:lvl>
+  </w:abstractNum>
+  <w:num w:numId="1">
+    <w:abstractNumId w:val="1"/>
+  </w:num>
+  <w:num w:numId="2">
+    <w:abstractNumId w:val="0"/>
+  </w:num>
+</w:numbering>
 </file>
 
 <file path=word/styles.xml><?xml version="1.0" encoding="utf-8"?>
@@ -4796,6 +6311,28 @@
       <w:szCs w:val="32"/>
     </w:rPr>
   </w:style>
+  <w:style w:type="paragraph" w:styleId="Heading2">
+    <w:name w:val="heading 2"/>
+    <w:basedOn w:val="Normal"/>
+    <w:next w:val="Normal"/>
+    <w:link w:val="Heading2Char"/>
+    <w:uiPriority w:val="9"/>
+    <w:unhideWhenUsed/>
+    <w:qFormat/>
+    <w:rsid w:val="00A24579"/>
+    <w:pPr>
+      <w:keepNext/>
+      <w:keepLines/>
+      <w:spacing w:before="40" w:after="0"/>
+      <w:outlineLvl w:val="1"/>
+    </w:pPr>
+    <w:rPr>
+      <w:rFonts w:asciiTheme="majorHAnsi" w:eastAsiaTheme="majorEastAsia" w:hAnsiTheme="majorHAnsi" w:cstheme="majorBidi"/>
+      <w:color w:val="2E74B5" w:themeColor="accent1" w:themeShade="BF"/>
+      <w:sz w:val="26"/>
+      <w:szCs w:val="26"/>
+    </w:rPr>
+  </w:style>
   <w:style w:type="character" w:default="1" w:styleId="DefaultParagraphFont">
     <w:name w:val="Default Paragraph Font"/>
     <w:uiPriority w:val="1"/>
@@ -4919,6 +6456,167 @@
     <w:link w:val="Footer"/>
     <w:uiPriority w:val="99"/>
     <w:rsid w:val="002567E1"/>
+  </w:style>
+  <w:style w:type="paragraph" w:styleId="NormalWeb">
+    <w:name w:val="Normal (Web)"/>
+    <w:basedOn w:val="Normal"/>
+    <w:uiPriority w:val="99"/>
+    <w:semiHidden/>
+    <w:unhideWhenUsed/>
+    <w:rsid w:val="00533997"/>
+    <w:pPr>
+      <w:spacing w:before="100" w:beforeAutospacing="1" w:after="100" w:afterAutospacing="1" w:line="240" w:lineRule="auto"/>
+    </w:pPr>
+    <w:rPr>
+      <w:rFonts w:ascii="Times New Roman" w:eastAsia="Times New Roman" w:hAnsi="Times New Roman" w:cs="Times New Roman"/>
+      <w:sz w:val="24"/>
+      <w:szCs w:val="24"/>
+      <w:lang w:eastAsia="nl-NL"/>
+    </w:rPr>
+  </w:style>
+  <w:style w:type="table" w:styleId="TableGrid">
+    <w:name w:val="Table Grid"/>
+    <w:basedOn w:val="TableNormal"/>
+    <w:uiPriority w:val="39"/>
+    <w:rsid w:val="00533997"/>
+    <w:pPr>
+      <w:spacing w:after="0" w:line="240" w:lineRule="auto"/>
+    </w:pPr>
+    <w:tblPr>
+      <w:tblBorders>
+        <w:top w:val="single" w:sz="4" w:space="0" w:color="auto"/>
+        <w:left w:val="single" w:sz="4" w:space="0" w:color="auto"/>
+        <w:bottom w:val="single" w:sz="4" w:space="0" w:color="auto"/>
+        <w:right w:val="single" w:sz="4" w:space="0" w:color="auto"/>
+        <w:insideH w:val="single" w:sz="4" w:space="0" w:color="auto"/>
+        <w:insideV w:val="single" w:sz="4" w:space="0" w:color="auto"/>
+      </w:tblBorders>
+    </w:tblPr>
+  </w:style>
+  <w:style w:type="table" w:styleId="GridTable4-Accent5">
+    <w:name w:val="Grid Table 4 Accent 5"/>
+    <w:basedOn w:val="TableNormal"/>
+    <w:uiPriority w:val="49"/>
+    <w:rsid w:val="00533997"/>
+    <w:pPr>
+      <w:spacing w:after="0" w:line="240" w:lineRule="auto"/>
+    </w:pPr>
+    <w:tblPr>
+      <w:tblStyleRowBandSize w:val="1"/>
+      <w:tblStyleColBandSize w:val="1"/>
+      <w:tblBorders>
+        <w:top w:val="single" w:sz="4" w:space="0" w:color="8EAADB" w:themeColor="accent5" w:themeTint="99"/>
+        <w:left w:val="single" w:sz="4" w:space="0" w:color="8EAADB" w:themeColor="accent5" w:themeTint="99"/>
+        <w:bottom w:val="single" w:sz="4" w:space="0" w:color="8EAADB" w:themeColor="accent5" w:themeTint="99"/>
+        <w:right w:val="single" w:sz="4" w:space="0" w:color="8EAADB" w:themeColor="accent5" w:themeTint="99"/>
+        <w:insideH w:val="single" w:sz="4" w:space="0" w:color="8EAADB" w:themeColor="accent5" w:themeTint="99"/>
+        <w:insideV w:val="single" w:sz="4" w:space="0" w:color="8EAADB" w:themeColor="accent5" w:themeTint="99"/>
+      </w:tblBorders>
+    </w:tblPr>
+    <w:tblStylePr w:type="firstRow">
+      <w:rPr>
+        <w:b/>
+        <w:bCs/>
+        <w:color w:val="FFFFFF" w:themeColor="background1"/>
+      </w:rPr>
+      <w:tblPr/>
+      <w:tcPr>
+        <w:tcBorders>
+          <w:top w:val="single" w:sz="4" w:space="0" w:color="4472C4" w:themeColor="accent5"/>
+          <w:left w:val="single" w:sz="4" w:space="0" w:color="4472C4" w:themeColor="accent5"/>
+          <w:bottom w:val="single" w:sz="4" w:space="0" w:color="4472C4" w:themeColor="accent5"/>
+          <w:right w:val="single" w:sz="4" w:space="0" w:color="4472C4" w:themeColor="accent5"/>
+          <w:insideH w:val="nil"/>
+          <w:insideV w:val="nil"/>
+        </w:tcBorders>
+        <w:shd w:val="clear" w:color="auto" w:fill="4472C4" w:themeFill="accent5"/>
+      </w:tcPr>
+    </w:tblStylePr>
+    <w:tblStylePr w:type="lastRow">
+      <w:rPr>
+        <w:b/>
+        <w:bCs/>
+      </w:rPr>
+      <w:tblPr/>
+      <w:tcPr>
+        <w:tcBorders>
+          <w:top w:val="double" w:sz="4" w:space="0" w:color="4472C4" w:themeColor="accent5"/>
+        </w:tcBorders>
+      </w:tcPr>
+    </w:tblStylePr>
+    <w:tblStylePr w:type="firstCol">
+      <w:rPr>
+        <w:b/>
+        <w:bCs/>
+      </w:rPr>
+    </w:tblStylePr>
+    <w:tblStylePr w:type="lastCol">
+      <w:rPr>
+        <w:b/>
+        <w:bCs/>
+      </w:rPr>
+    </w:tblStylePr>
+    <w:tblStylePr w:type="band1Vert">
+      <w:tblPr/>
+      <w:tcPr>
+        <w:shd w:val="clear" w:color="auto" w:fill="D9E2F3" w:themeFill="accent5" w:themeFillTint="33"/>
+      </w:tcPr>
+    </w:tblStylePr>
+    <w:tblStylePr w:type="band1Horz">
+      <w:tblPr/>
+      <w:tcPr>
+        <w:shd w:val="clear" w:color="auto" w:fill="D9E2F3" w:themeFill="accent5" w:themeFillTint="33"/>
+      </w:tcPr>
+    </w:tblStylePr>
+  </w:style>
+  <w:style w:type="character" w:customStyle="1" w:styleId="Heading2Char">
+    <w:name w:val="Heading 2 Char"/>
+    <w:basedOn w:val="DefaultParagraphFont"/>
+    <w:link w:val="Heading2"/>
+    <w:uiPriority w:val="9"/>
+    <w:rsid w:val="00A24579"/>
+    <w:rPr>
+      <w:rFonts w:asciiTheme="majorHAnsi" w:eastAsiaTheme="majorEastAsia" w:hAnsiTheme="majorHAnsi" w:cstheme="majorBidi"/>
+      <w:color w:val="2E74B5" w:themeColor="accent1" w:themeShade="BF"/>
+      <w:sz w:val="26"/>
+      <w:szCs w:val="26"/>
+    </w:rPr>
+  </w:style>
+  <w:style w:type="paragraph" w:styleId="TOC1">
+    <w:name w:val="toc 1"/>
+    <w:basedOn w:val="Normal"/>
+    <w:next w:val="Normal"/>
+    <w:autoRedefine/>
+    <w:uiPriority w:val="39"/>
+    <w:unhideWhenUsed/>
+    <w:rsid w:val="001F15C1"/>
+    <w:pPr>
+      <w:spacing w:after="100"/>
+    </w:pPr>
+  </w:style>
+  <w:style w:type="paragraph" w:styleId="TOC2">
+    <w:name w:val="toc 2"/>
+    <w:basedOn w:val="Normal"/>
+    <w:next w:val="Normal"/>
+    <w:autoRedefine/>
+    <w:uiPriority w:val="39"/>
+    <w:unhideWhenUsed/>
+    <w:rsid w:val="001F15C1"/>
+    <w:pPr>
+      <w:spacing w:after="100"/>
+      <w:ind w:left="220"/>
+    </w:pPr>
+  </w:style>
+  <w:style w:type="character" w:styleId="Hyperlink">
+    <w:name w:val="Hyperlink"/>
+    <w:basedOn w:val="DefaultParagraphFont"/>
+    <w:uiPriority w:val="99"/>
+    <w:unhideWhenUsed/>
+    <w:rsid w:val="001F15C1"/>
+    <w:rPr>
+      <w:color w:val="0563C1" w:themeColor="hyperlink"/>
+      <w:u w:val="single"/>
+    </w:rPr>
   </w:style>
 </w:styles>
 </file>

</xml_diff>

<commit_message>
voorbeeld datadictionary en aanpassing aan paar documenten
</commit_message>
<xml_diff>
--- a/Documentatie/Fase 1/Hernieuwde_opdracht.docx
+++ b/Documentatie/Fase 1/Hernieuwde_opdracht.docx
@@ -3720,18 +3720,8 @@
                                     <w:sz w:val="26"/>
                                     <w:szCs w:val="26"/>
                                   </w:rPr>
-                                  <w:t xml:space="preserve">Steven </w:t>
+                                  <w:t>Steven Logghe</w:t>
                                 </w:r>
-                                <w:proofErr w:type="spellStart"/>
-                                <w:r>
-                                  <w:rPr>
-                                    <w:color w:val="5B9BD5" w:themeColor="accent1"/>
-                                    <w:sz w:val="26"/>
-                                    <w:szCs w:val="26"/>
-                                  </w:rPr>
-                                  <w:t>Logghe</w:t>
-                                </w:r>
-                                <w:proofErr w:type="spellEnd"/>
                               </w:p>
                             </w:txbxContent>
                           </wps:txbx>
@@ -4448,8 +4438,6 @@
       </w:r>
     </w:p>
     <w:p>
-      <w:bookmarkStart w:id="0" w:name="_GoBack"/>
-      <w:bookmarkEnd w:id="0"/>
       <w:r>
         <w:br w:type="page"/>
       </w:r>
@@ -4458,14 +4446,14 @@
       <w:pPr>
         <w:pStyle w:val="Heading1"/>
       </w:pPr>
-      <w:bookmarkStart w:id="1" w:name="_Toc429984962"/>
-      <w:bookmarkStart w:id="2" w:name="_Toc475437752"/>
+      <w:bookmarkStart w:id="0" w:name="_Toc429984962"/>
+      <w:bookmarkStart w:id="1" w:name="_Toc475437752"/>
       <w:r>
         <w:lastRenderedPageBreak/>
         <w:t>Samenvatting interview</w:t>
       </w:r>
+      <w:bookmarkEnd w:id="0"/>
       <w:bookmarkEnd w:id="1"/>
-      <w:bookmarkEnd w:id="2"/>
     </w:p>
     <w:tbl>
       <w:tblPr>
@@ -4535,13 +4523,8 @@
               <w:cnfStyle w:val="000000100000" w:firstRow="0" w:lastRow="0" w:firstColumn="0" w:lastColumn="0" w:oddVBand="0" w:evenVBand="0" w:oddHBand="1" w:evenHBand="0" w:firstRowFirstColumn="0" w:firstRowLastColumn="0" w:lastRowFirstColumn="0" w:lastRowLastColumn="0"/>
             </w:pPr>
             <w:r>
-              <w:t xml:space="preserve">Steven </w:t>
-            </w:r>
-            <w:proofErr w:type="spellStart"/>
-            <w:r>
-              <w:t>Logghe</w:t>
-            </w:r>
-            <w:proofErr w:type="spellEnd"/>
+              <w:t>Steven Logghe</w:t>
+            </w:r>
           </w:p>
         </w:tc>
       </w:tr>
@@ -4665,13 +4648,8 @@
               <w:pStyle w:val="NoSpacing"/>
               <w:cnfStyle w:val="000000100000" w:firstRow="0" w:lastRow="0" w:firstColumn="0" w:lastColumn="0" w:oddVBand="0" w:evenVBand="0" w:oddHBand="1" w:evenHBand="0" w:firstRowFirstColumn="0" w:firstRowLastColumn="0" w:lastRowFirstColumn="0" w:lastRowLastColumn="0"/>
             </w:pPr>
-            <w:proofErr w:type="spellStart"/>
-            <w:r>
-              <w:t>Munnikendijk</w:t>
-            </w:r>
-            <w:proofErr w:type="spellEnd"/>
-            <w:r>
-              <w:t xml:space="preserve"> 14 Sprundel</w:t>
+            <w:r>
+              <w:t>Munnikendijk 14 Sprundel</w:t>
             </w:r>
           </w:p>
         </w:tc>
@@ -4691,13 +4669,13 @@
       <w:pPr>
         <w:pStyle w:val="Heading2"/>
       </w:pPr>
-      <w:bookmarkStart w:id="3" w:name="_Toc462860221"/>
-      <w:bookmarkStart w:id="4" w:name="_Toc475437753"/>
+      <w:bookmarkStart w:id="2" w:name="_Toc462860221"/>
+      <w:bookmarkStart w:id="3" w:name="_Toc475437753"/>
       <w:r>
         <w:t>Functionaliteit</w:t>
       </w:r>
+      <w:bookmarkEnd w:id="2"/>
       <w:bookmarkEnd w:id="3"/>
-      <w:bookmarkEnd w:id="4"/>
     </w:p>
     <w:p>
       <w:pPr>
@@ -4777,13 +4755,8 @@
               <w:pStyle w:val="NoSpacing"/>
               <w:cnfStyle w:val="100000000000" w:firstRow="1" w:lastRow="0" w:firstColumn="0" w:lastColumn="0" w:oddVBand="0" w:evenVBand="0" w:oddHBand="0" w:evenHBand="0" w:firstRowFirstColumn="0" w:firstRowLastColumn="0" w:lastRowFirstColumn="0" w:lastRowLastColumn="0"/>
             </w:pPr>
-            <w:proofErr w:type="spellStart"/>
-            <w:r>
-              <w:t>Should</w:t>
-            </w:r>
-            <w:proofErr w:type="spellEnd"/>
-            <w:r>
-              <w:t xml:space="preserve"> have</w:t>
+            <w:r>
+              <w:t>Should have</w:t>
             </w:r>
           </w:p>
         </w:tc>
@@ -4796,13 +4769,8 @@
               <w:pStyle w:val="NoSpacing"/>
               <w:cnfStyle w:val="100000000000" w:firstRow="1" w:lastRow="0" w:firstColumn="0" w:lastColumn="0" w:oddVBand="0" w:evenVBand="0" w:oddHBand="0" w:evenHBand="0" w:firstRowFirstColumn="0" w:firstRowLastColumn="0" w:lastRowFirstColumn="0" w:lastRowLastColumn="0"/>
             </w:pPr>
-            <w:proofErr w:type="spellStart"/>
-            <w:r>
-              <w:t>Could</w:t>
-            </w:r>
-            <w:proofErr w:type="spellEnd"/>
-            <w:r>
-              <w:t xml:space="preserve"> have</w:t>
+            <w:r>
+              <w:t>Could have</w:t>
             </w:r>
           </w:p>
         </w:tc>
@@ -4815,13 +4783,8 @@
               <w:pStyle w:val="NoSpacing"/>
               <w:cnfStyle w:val="100000000000" w:firstRow="1" w:lastRow="0" w:firstColumn="0" w:lastColumn="0" w:oddVBand="0" w:evenVBand="0" w:oddHBand="0" w:evenHBand="0" w:firstRowFirstColumn="0" w:firstRowLastColumn="0" w:lastRowFirstColumn="0" w:lastRowLastColumn="0"/>
             </w:pPr>
-            <w:proofErr w:type="spellStart"/>
-            <w:r>
-              <w:t>Won’t</w:t>
-            </w:r>
-            <w:proofErr w:type="spellEnd"/>
-            <w:r>
-              <w:t xml:space="preserve"> have</w:t>
+            <w:r>
+              <w:t>Won’t have</w:t>
             </w:r>
           </w:p>
         </w:tc>
@@ -5550,11 +5513,6 @@
         </w:tc>
       </w:tr>
     </w:tbl>
-    <w:p>
-      <w:pPr>
-        <w:pStyle w:val="NoSpacing"/>
-      </w:pPr>
-    </w:p>
     <w:p>
       <w:pPr>
         <w:pStyle w:val="NoSpacing"/>
@@ -5633,13 +5591,13 @@
       <w:pPr>
         <w:pStyle w:val="Heading1"/>
       </w:pPr>
-      <w:bookmarkStart w:id="5" w:name="_Toc429984963"/>
-      <w:bookmarkStart w:id="6" w:name="_Toc475437754"/>
+      <w:bookmarkStart w:id="4" w:name="_Toc429984963"/>
+      <w:bookmarkStart w:id="5" w:name="_Toc475437754"/>
       <w:r>
         <w:t>Reactie op het interview</w:t>
       </w:r>
+      <w:bookmarkEnd w:id="4"/>
       <w:bookmarkEnd w:id="5"/>
-      <w:bookmarkEnd w:id="6"/>
     </w:p>
     <w:p>
       <w:pPr>
@@ -5651,22 +5609,29 @@
     </w:p>
     <w:p>
       <w:pPr>
-        <w:pStyle w:val="NoSpacing"/>
+        <w:rPr>
+          <w:rFonts w:eastAsiaTheme="minorEastAsia"/>
+          <w:lang w:eastAsia="nl-NL"/>
+        </w:rPr>
       </w:pPr>
+      <w:r>
+        <w:br w:type="page"/>
+      </w:r>
     </w:p>
     <w:p>
       <w:pPr>
         <w:pStyle w:val="Heading1"/>
       </w:pPr>
-      <w:bookmarkStart w:id="7" w:name="_Toc475434523"/>
-      <w:bookmarkStart w:id="8" w:name="_Toc475436900"/>
-      <w:bookmarkStart w:id="9" w:name="_Toc475437755"/>
+      <w:bookmarkStart w:id="6" w:name="_Toc475434523"/>
+      <w:bookmarkStart w:id="7" w:name="_Toc475436900"/>
+      <w:bookmarkStart w:id="8" w:name="_Toc475437755"/>
       <w:r>
+        <w:lastRenderedPageBreak/>
         <w:t>Revisies</w:t>
       </w:r>
+      <w:bookmarkEnd w:id="6"/>
       <w:bookmarkEnd w:id="7"/>
       <w:bookmarkEnd w:id="8"/>
-      <w:bookmarkEnd w:id="9"/>
     </w:p>
     <w:tbl>
       <w:tblPr>
@@ -5823,11 +5788,12 @@
         </w:tc>
       </w:tr>
     </w:tbl>
-    <w:p/>
     <w:p>
       <w:pPr>
         <w:pStyle w:val="NoSpacing"/>
       </w:pPr>
+      <w:bookmarkStart w:id="9" w:name="_GoBack"/>
+      <w:bookmarkEnd w:id="9"/>
     </w:p>
     <w:sectPr>
       <w:footerReference w:type="default" r:id="rId8"/>
@@ -5890,13 +5856,8 @@
       <w:pStyle w:val="Footer"/>
     </w:pPr>
     <w:r>
-      <w:t xml:space="preserve">Patrick van Batenburg, Steven </w:t>
+      <w:t>Patrick van Batenburg, Steven Logghe</w:t>
     </w:r>
-    <w:proofErr w:type="spellStart"/>
-    <w:r>
-      <w:t>Logghe</w:t>
-    </w:r>
-    <w:proofErr w:type="spellEnd"/>
     <w:r>
       <w:t xml:space="preserve"> </w:t>
     </w:r>
@@ -5908,14 +5869,13 @@
           <w:docPartUnique/>
         </w:docPartObj>
       </w:sdtPr>
+      <w:sdtEndPr/>
       <w:sdtContent>
         <w:r>
           <w:tab/>
         </w:r>
         <w:r>
           <w:tab/>
-        </w:r>
-        <w:r>
           <w:t xml:space="preserve">Pagina </w:t>
         </w:r>
         <w:r>
@@ -5949,7 +5909,7 @@
             <w:bCs/>
             <w:noProof/>
           </w:rPr>
-          <w:t>3</w:t>
+          <w:t>1</w:t>
         </w:r>
         <w:r>
           <w:rPr>

</xml_diff>